<commit_message>
Progress 2 - fix
</commit_message>
<xml_diff>
--- a/ครั้งที่ 2/CEPP-22 Progress Report 2.docx
+++ b/ครั้งที่ 2/CEPP-22 Progress Report 2.docx
@@ -168,32 +168,9 @@
       </w:r>
       <w:r>
         <w:rPr>
-          <w:rFonts w:hint="cs"/>
           <w:u w:val="dotted"/>
-          <w:cs/>
-        </w:rPr>
-        <w:t xml:space="preserve"> </w:t>
-      </w:r>
-      <w:r>
-        <w:rPr>
-          <w:u w:val="dotted"/>
-          <w:cs/>
-        </w:rPr>
-        <w:tab/>
-      </w:r>
-      <w:r>
-        <w:rPr>
-          <w:u w:val="dotted"/>
-        </w:rPr>
-        <w:tab/>
-      </w:r>
-      <w:commentRangeStart w:id="0"/>
-      <w:commentRangeEnd w:id="0"/>
-      <w:r>
-        <w:rPr>
-          <w:rStyle w:val="a9"/>
-        </w:rPr>
-        <w:commentReference w:id="0"/>
+        </w:rPr>
+        <w:t xml:space="preserve"> 54 </w:t>
       </w:r>
       <w:r>
         <w:t>%</w:t>
@@ -816,7 +793,7 @@
                     </pic:cNvPicPr>
                   </pic:nvPicPr>
                   <pic:blipFill>
-                    <a:blip r:embed="rId15" cstate="print">
+                    <a:blip r:embed="rId11" cstate="print">
                       <a:extLst>
                         <a:ext uri="{28A0092B-C50C-407E-A947-70E740481C1C}">
                           <a14:useLocalDpi xmlns:a14="http://schemas.microsoft.com/office/drawing/2010/main" val="0"/>
@@ -1150,7 +1127,7 @@
                     </pic:cNvPicPr>
                   </pic:nvPicPr>
                   <pic:blipFill>
-                    <a:blip r:embed="rId16" cstate="print">
+                    <a:blip r:embed="rId12" cstate="print">
                       <a:extLst>
                         <a:ext uri="{28A0092B-C50C-407E-A947-70E740481C1C}">
                           <a14:useLocalDpi xmlns:a14="http://schemas.microsoft.com/office/drawing/2010/main" val="0"/>
@@ -1336,7 +1313,7 @@
                     </pic:cNvPicPr>
                   </pic:nvPicPr>
                   <pic:blipFill>
-                    <a:blip r:embed="rId17" cstate="print">
+                    <a:blip r:embed="rId13" cstate="print">
                       <a:extLst>
                         <a:ext uri="{28A0092B-C50C-407E-A947-70E740481C1C}">
                           <a14:useLocalDpi xmlns:a14="http://schemas.microsoft.com/office/drawing/2010/main" val="0"/>
@@ -1373,8 +1350,6 @@
         <w:pStyle w:val="af0"/>
         <w:jc w:val="center"/>
         <w:rPr>
-          <w:rFonts w:asciiTheme="majorBidi" w:hAnsiTheme="majorBidi" w:cstheme="majorBidi"/>
-          <w:color w:val="000000"/>
           <w:sz w:val="28"/>
           <w:szCs w:val="28"/>
         </w:rPr>
@@ -1474,6 +1449,762 @@
         </w:rPr>
         <w:t xml:space="preserve"> Dataflow Diagram: Diagram 0</w:t>
       </w:r>
+    </w:p>
+    <w:p>
+      <w:pPr>
+        <w:pStyle w:val="af"/>
+        <w:spacing w:before="240" w:beforeAutospacing="0" w:after="240" w:afterAutospacing="0"/>
+        <w:rPr>
+          <w:rFonts w:asciiTheme="majorBidi" w:hAnsiTheme="majorBidi" w:cstheme="majorBidi"/>
+        </w:rPr>
+      </w:pPr>
+      <w:r>
+        <w:rPr>
+          <w:rFonts w:asciiTheme="majorBidi" w:hAnsiTheme="majorBidi" w:cstheme="majorBidi"/>
+          <w:color w:val="000000"/>
+          <w:sz w:val="28"/>
+          <w:szCs w:val="28"/>
+          <w:cs/>
+        </w:rPr>
+        <w:t xml:space="preserve">ใน </w:t>
+      </w:r>
+      <w:r>
+        <w:rPr>
+          <w:rFonts w:asciiTheme="majorBidi" w:hAnsiTheme="majorBidi" w:cstheme="majorBidi"/>
+          <w:color w:val="000000"/>
+          <w:sz w:val="28"/>
+          <w:szCs w:val="28"/>
+        </w:rPr>
+        <w:t xml:space="preserve">diagram </w:t>
+      </w:r>
+      <w:r>
+        <w:rPr>
+          <w:rFonts w:asciiTheme="majorBidi" w:hAnsiTheme="majorBidi" w:cstheme="majorBidi"/>
+          <w:color w:val="000000"/>
+          <w:sz w:val="28"/>
+          <w:szCs w:val="28"/>
+          <w:cs/>
+        </w:rPr>
+        <w:t xml:space="preserve">นี้จะมอง </w:t>
+      </w:r>
+      <w:r>
+        <w:rPr>
+          <w:rFonts w:asciiTheme="majorBidi" w:hAnsiTheme="majorBidi" w:cstheme="majorBidi"/>
+          <w:color w:val="000000"/>
+          <w:sz w:val="28"/>
+          <w:szCs w:val="28"/>
+        </w:rPr>
+        <w:t xml:space="preserve">functionality </w:t>
+      </w:r>
+      <w:r>
+        <w:rPr>
+          <w:rFonts w:asciiTheme="majorBidi" w:hAnsiTheme="majorBidi" w:cstheme="majorBidi"/>
+          <w:color w:val="000000"/>
+          <w:sz w:val="28"/>
+          <w:szCs w:val="28"/>
+          <w:cs/>
+        </w:rPr>
+        <w:t xml:space="preserve">ต่าง ๆ ของตัว </w:t>
+      </w:r>
+      <w:r>
+        <w:rPr>
+          <w:rFonts w:asciiTheme="majorBidi" w:hAnsiTheme="majorBidi" w:cstheme="majorBidi"/>
+          <w:color w:val="000000"/>
+          <w:sz w:val="28"/>
+          <w:szCs w:val="28"/>
+        </w:rPr>
+        <w:t xml:space="preserve">wallet </w:t>
+      </w:r>
+      <w:r>
+        <w:rPr>
+          <w:rFonts w:asciiTheme="majorBidi" w:hAnsiTheme="majorBidi" w:cstheme="majorBidi"/>
+          <w:color w:val="000000"/>
+          <w:sz w:val="28"/>
+          <w:szCs w:val="28"/>
+          <w:cs/>
+        </w:rPr>
+        <w:t xml:space="preserve">และโปรแกรมเป็น </w:t>
+      </w:r>
+      <w:r>
+        <w:rPr>
+          <w:rFonts w:asciiTheme="majorBidi" w:hAnsiTheme="majorBidi" w:cstheme="majorBidi"/>
+          <w:color w:val="000000"/>
+          <w:sz w:val="28"/>
+          <w:szCs w:val="28"/>
+        </w:rPr>
+        <w:t xml:space="preserve">7 process </w:t>
+      </w:r>
+      <w:r>
+        <w:rPr>
+          <w:rFonts w:asciiTheme="majorBidi" w:hAnsiTheme="majorBidi" w:cstheme="majorBidi"/>
+          <w:color w:val="000000"/>
+          <w:sz w:val="28"/>
+          <w:szCs w:val="28"/>
+          <w:cs/>
+        </w:rPr>
+        <w:t>หลัก ๆ ได้แก่</w:t>
+      </w:r>
+    </w:p>
+    <w:p>
+      <w:pPr>
+        <w:pStyle w:val="af"/>
+        <w:numPr>
+          <w:ilvl w:val="0"/>
+          <w:numId w:val="10"/>
+        </w:numPr>
+        <w:spacing w:before="240" w:beforeAutospacing="0" w:after="0" w:afterAutospacing="0"/>
+        <w:textAlignment w:val="baseline"/>
+        <w:rPr>
+          <w:rFonts w:asciiTheme="majorBidi" w:hAnsiTheme="majorBidi" w:cstheme="majorBidi"/>
+          <w:color w:val="000000"/>
+          <w:sz w:val="28"/>
+          <w:szCs w:val="28"/>
+        </w:rPr>
+      </w:pPr>
+      <w:r>
+        <w:rPr>
+          <w:rFonts w:asciiTheme="majorBidi" w:hAnsiTheme="majorBidi" w:cstheme="majorBidi"/>
+          <w:color w:val="000000"/>
+          <w:sz w:val="28"/>
+          <w:szCs w:val="28"/>
+        </w:rPr>
+        <w:t xml:space="preserve">Login </w:t>
+      </w:r>
+      <w:r>
+        <w:rPr>
+          <w:rFonts w:asciiTheme="majorBidi" w:hAnsiTheme="majorBidi" w:cstheme="majorBidi"/>
+          <w:color w:val="000000"/>
+          <w:sz w:val="28"/>
+          <w:szCs w:val="28"/>
+          <w:cs/>
+        </w:rPr>
+        <w:t xml:space="preserve">ซึ่งทำหน้าที่ในการเข้าถึง </w:t>
+      </w:r>
+      <w:r>
+        <w:rPr>
+          <w:rFonts w:asciiTheme="majorBidi" w:hAnsiTheme="majorBidi" w:cstheme="majorBidi"/>
+          <w:color w:val="000000"/>
+          <w:sz w:val="28"/>
+          <w:szCs w:val="28"/>
+        </w:rPr>
+        <w:t xml:space="preserve">wallet </w:t>
+      </w:r>
+      <w:r>
+        <w:rPr>
+          <w:rFonts w:asciiTheme="majorBidi" w:hAnsiTheme="majorBidi" w:cstheme="majorBidi"/>
+          <w:color w:val="000000"/>
+          <w:sz w:val="28"/>
+          <w:szCs w:val="28"/>
+          <w:cs/>
+        </w:rPr>
+        <w:t xml:space="preserve">และเริ่มใช้งานตั้งแต่การทำ </w:t>
+      </w:r>
+      <w:r>
+        <w:rPr>
+          <w:rFonts w:asciiTheme="majorBidi" w:hAnsiTheme="majorBidi" w:cstheme="majorBidi"/>
+          <w:color w:val="000000"/>
+          <w:sz w:val="28"/>
+          <w:szCs w:val="28"/>
+        </w:rPr>
+        <w:t xml:space="preserve">transaction </w:t>
+      </w:r>
+      <w:r>
+        <w:rPr>
+          <w:rFonts w:asciiTheme="majorBidi" w:hAnsiTheme="majorBidi" w:cstheme="majorBidi"/>
+          <w:color w:val="000000"/>
+          <w:sz w:val="28"/>
+          <w:szCs w:val="28"/>
+          <w:cs/>
+        </w:rPr>
+        <w:t xml:space="preserve">และการเลือกแสดงผล </w:t>
+      </w:r>
+      <w:r>
+        <w:rPr>
+          <w:rFonts w:asciiTheme="majorBidi" w:hAnsiTheme="majorBidi" w:cstheme="majorBidi"/>
+          <w:color w:val="000000"/>
+          <w:sz w:val="28"/>
+          <w:szCs w:val="28"/>
+        </w:rPr>
+        <w:t xml:space="preserve">NFT </w:t>
+      </w:r>
+      <w:r>
+        <w:rPr>
+          <w:rFonts w:asciiTheme="majorBidi" w:hAnsiTheme="majorBidi" w:cstheme="majorBidi"/>
+          <w:color w:val="000000"/>
+          <w:sz w:val="28"/>
+          <w:szCs w:val="28"/>
+          <w:cs/>
+        </w:rPr>
+        <w:t xml:space="preserve">ทั้งนี้วิธีในการเข้าใช้งานอาจเป็นการใช้ </w:t>
+      </w:r>
+      <w:r>
+        <w:rPr>
+          <w:rFonts w:asciiTheme="majorBidi" w:hAnsiTheme="majorBidi" w:cstheme="majorBidi"/>
+          <w:color w:val="000000"/>
+          <w:sz w:val="28"/>
+          <w:szCs w:val="28"/>
+        </w:rPr>
+        <w:t xml:space="preserve">PIN Code, Mnemonic Phrase, Password/Passphrase </w:t>
+      </w:r>
+      <w:r>
+        <w:rPr>
+          <w:rFonts w:asciiTheme="majorBidi" w:hAnsiTheme="majorBidi" w:cstheme="majorBidi"/>
+          <w:color w:val="000000"/>
+          <w:sz w:val="28"/>
+          <w:szCs w:val="28"/>
+          <w:cs/>
+        </w:rPr>
+        <w:t>หรือวิธีอื่น ๆ ตามความเหมาะสม</w:t>
+      </w:r>
+    </w:p>
+    <w:p>
+      <w:pPr>
+        <w:pStyle w:val="af"/>
+        <w:numPr>
+          <w:ilvl w:val="0"/>
+          <w:numId w:val="10"/>
+        </w:numPr>
+        <w:spacing w:before="0" w:beforeAutospacing="0" w:after="0" w:afterAutospacing="0"/>
+        <w:textAlignment w:val="baseline"/>
+        <w:rPr>
+          <w:rFonts w:asciiTheme="majorBidi" w:hAnsiTheme="majorBidi" w:cstheme="majorBidi"/>
+          <w:color w:val="000000"/>
+          <w:sz w:val="28"/>
+          <w:szCs w:val="28"/>
+        </w:rPr>
+      </w:pPr>
+      <w:r>
+        <w:rPr>
+          <w:rFonts w:asciiTheme="majorBidi" w:hAnsiTheme="majorBidi" w:cstheme="majorBidi"/>
+          <w:color w:val="000000"/>
+          <w:sz w:val="28"/>
+          <w:szCs w:val="28"/>
+        </w:rPr>
+        <w:t xml:space="preserve">Connect to </w:t>
+      </w:r>
+      <w:proofErr w:type="spellStart"/>
+      <w:r>
+        <w:rPr>
+          <w:rFonts w:asciiTheme="majorBidi" w:hAnsiTheme="majorBidi" w:cstheme="majorBidi"/>
+          <w:color w:val="000000"/>
+          <w:sz w:val="28"/>
+          <w:szCs w:val="28"/>
+        </w:rPr>
+        <w:t>WiFi</w:t>
+      </w:r>
+      <w:proofErr w:type="spellEnd"/>
+      <w:r>
+        <w:rPr>
+          <w:rFonts w:asciiTheme="majorBidi" w:hAnsiTheme="majorBidi" w:cstheme="majorBidi"/>
+          <w:color w:val="000000"/>
+          <w:sz w:val="28"/>
+          <w:szCs w:val="28"/>
+        </w:rPr>
+        <w:t xml:space="preserve"> </w:t>
+      </w:r>
+      <w:r>
+        <w:rPr>
+          <w:rFonts w:asciiTheme="majorBidi" w:hAnsiTheme="majorBidi" w:cstheme="majorBidi"/>
+          <w:color w:val="000000"/>
+          <w:sz w:val="28"/>
+          <w:szCs w:val="28"/>
+          <w:cs/>
+        </w:rPr>
+        <w:t xml:space="preserve">เนื่องจาก </w:t>
+      </w:r>
+      <w:r>
+        <w:rPr>
+          <w:rFonts w:asciiTheme="majorBidi" w:hAnsiTheme="majorBidi" w:cstheme="majorBidi"/>
+          <w:color w:val="000000"/>
+          <w:sz w:val="28"/>
+          <w:szCs w:val="28"/>
+        </w:rPr>
+        <w:t xml:space="preserve">wallet </w:t>
+      </w:r>
+      <w:r>
+        <w:rPr>
+          <w:rFonts w:asciiTheme="majorBidi" w:hAnsiTheme="majorBidi" w:cstheme="majorBidi"/>
+          <w:color w:val="000000"/>
+          <w:sz w:val="28"/>
+          <w:szCs w:val="28"/>
+          <w:cs/>
+        </w:rPr>
+        <w:t xml:space="preserve">นี้จะสามารถทำ </w:t>
+      </w:r>
+      <w:r>
+        <w:rPr>
+          <w:rFonts w:asciiTheme="majorBidi" w:hAnsiTheme="majorBidi" w:cstheme="majorBidi"/>
+          <w:color w:val="000000"/>
+          <w:sz w:val="28"/>
+          <w:szCs w:val="28"/>
+        </w:rPr>
+        <w:t xml:space="preserve">transaction </w:t>
+      </w:r>
+      <w:r>
+        <w:rPr>
+          <w:rFonts w:asciiTheme="majorBidi" w:hAnsiTheme="majorBidi" w:cstheme="majorBidi"/>
+          <w:color w:val="000000"/>
+          <w:sz w:val="28"/>
+          <w:szCs w:val="28"/>
+          <w:cs/>
+        </w:rPr>
+        <w:t>ในตัวได้ (</w:t>
+      </w:r>
+      <w:r>
+        <w:rPr>
+          <w:rFonts w:asciiTheme="majorBidi" w:hAnsiTheme="majorBidi" w:cstheme="majorBidi"/>
+          <w:color w:val="000000"/>
+          <w:sz w:val="28"/>
+          <w:szCs w:val="28"/>
+        </w:rPr>
+        <w:t xml:space="preserve">Hot Wallet) </w:t>
+      </w:r>
+      <w:r>
+        <w:rPr>
+          <w:rFonts w:asciiTheme="majorBidi" w:hAnsiTheme="majorBidi" w:cstheme="majorBidi"/>
+          <w:color w:val="000000"/>
+          <w:sz w:val="28"/>
+          <w:szCs w:val="28"/>
+          <w:cs/>
+        </w:rPr>
+        <w:t xml:space="preserve">จึงจำเป็นต้องมีการเชื่อมต่อกับ </w:t>
+      </w:r>
+      <w:r>
+        <w:rPr>
+          <w:rFonts w:asciiTheme="majorBidi" w:hAnsiTheme="majorBidi" w:cstheme="majorBidi"/>
+          <w:color w:val="000000"/>
+          <w:sz w:val="28"/>
+          <w:szCs w:val="28"/>
+        </w:rPr>
+        <w:t xml:space="preserve">internet </w:t>
+      </w:r>
+      <w:r>
+        <w:rPr>
+          <w:rFonts w:asciiTheme="majorBidi" w:hAnsiTheme="majorBidi" w:cstheme="majorBidi"/>
+          <w:color w:val="000000"/>
+          <w:sz w:val="28"/>
+          <w:szCs w:val="28"/>
+          <w:cs/>
+        </w:rPr>
+        <w:t xml:space="preserve">ซึ่งในที่นี้ทางผู้จัดทำเลือกเป็นการเชื่อมต่อด้วย </w:t>
+      </w:r>
+      <w:proofErr w:type="spellStart"/>
+      <w:r>
+        <w:rPr>
+          <w:rFonts w:asciiTheme="majorBidi" w:hAnsiTheme="majorBidi" w:cstheme="majorBidi"/>
+          <w:color w:val="000000"/>
+          <w:sz w:val="28"/>
+          <w:szCs w:val="28"/>
+        </w:rPr>
+        <w:t>WiFi</w:t>
+      </w:r>
+      <w:proofErr w:type="spellEnd"/>
+    </w:p>
+    <w:p>
+      <w:pPr>
+        <w:pStyle w:val="af"/>
+        <w:numPr>
+          <w:ilvl w:val="0"/>
+          <w:numId w:val="10"/>
+        </w:numPr>
+        <w:spacing w:before="0" w:beforeAutospacing="0" w:after="0" w:afterAutospacing="0"/>
+        <w:textAlignment w:val="baseline"/>
+        <w:rPr>
+          <w:rFonts w:asciiTheme="majorBidi" w:hAnsiTheme="majorBidi" w:cstheme="majorBidi"/>
+          <w:color w:val="000000"/>
+          <w:sz w:val="28"/>
+          <w:szCs w:val="28"/>
+        </w:rPr>
+      </w:pPr>
+      <w:r>
+        <w:rPr>
+          <w:rFonts w:asciiTheme="majorBidi" w:hAnsiTheme="majorBidi" w:cstheme="majorBidi"/>
+          <w:color w:val="000000"/>
+          <w:sz w:val="28"/>
+          <w:szCs w:val="28"/>
+        </w:rPr>
+        <w:t xml:space="preserve">Fetch token balance </w:t>
+      </w:r>
+      <w:r>
+        <w:rPr>
+          <w:rFonts w:asciiTheme="majorBidi" w:hAnsiTheme="majorBidi" w:cstheme="majorBidi"/>
+          <w:color w:val="000000"/>
+          <w:sz w:val="28"/>
+          <w:szCs w:val="28"/>
+          <w:cs/>
+        </w:rPr>
+        <w:t xml:space="preserve">มีไว้ใช้สำหรับการตรวจสอบว่ามูลค่า </w:t>
+      </w:r>
+      <w:r>
+        <w:rPr>
+          <w:rFonts w:asciiTheme="majorBidi" w:hAnsiTheme="majorBidi" w:cstheme="majorBidi"/>
+          <w:color w:val="000000"/>
+          <w:sz w:val="28"/>
+          <w:szCs w:val="28"/>
+        </w:rPr>
+        <w:t xml:space="preserve">token </w:t>
+      </w:r>
+      <w:r>
+        <w:rPr>
+          <w:rFonts w:asciiTheme="majorBidi" w:hAnsiTheme="majorBidi" w:cstheme="majorBidi"/>
+          <w:color w:val="000000"/>
+          <w:sz w:val="28"/>
+          <w:szCs w:val="28"/>
+          <w:cs/>
+        </w:rPr>
+        <w:t>ที่เก็บอยู่ มีเหลืออยู่เท่าไร</w:t>
+      </w:r>
+    </w:p>
+    <w:p>
+      <w:pPr>
+        <w:pStyle w:val="af"/>
+        <w:numPr>
+          <w:ilvl w:val="0"/>
+          <w:numId w:val="10"/>
+        </w:numPr>
+        <w:spacing w:before="0" w:beforeAutospacing="0" w:after="0" w:afterAutospacing="0"/>
+        <w:textAlignment w:val="baseline"/>
+        <w:rPr>
+          <w:rFonts w:asciiTheme="majorBidi" w:hAnsiTheme="majorBidi" w:cstheme="majorBidi"/>
+          <w:color w:val="000000"/>
+          <w:sz w:val="28"/>
+          <w:szCs w:val="28"/>
+        </w:rPr>
+      </w:pPr>
+      <w:r>
+        <w:rPr>
+          <w:rFonts w:asciiTheme="majorBidi" w:hAnsiTheme="majorBidi" w:cstheme="majorBidi"/>
+          <w:color w:val="000000"/>
+          <w:sz w:val="28"/>
+          <w:szCs w:val="28"/>
+        </w:rPr>
+        <w:t xml:space="preserve">Fetch NFT </w:t>
+      </w:r>
+      <w:r>
+        <w:rPr>
+          <w:rFonts w:asciiTheme="majorBidi" w:hAnsiTheme="majorBidi" w:cstheme="majorBidi"/>
+          <w:color w:val="000000"/>
+          <w:sz w:val="28"/>
+          <w:szCs w:val="28"/>
+          <w:cs/>
+        </w:rPr>
+        <w:t xml:space="preserve">มีหน้าที่ในการดึงรูปภาพ </w:t>
+      </w:r>
+      <w:r>
+        <w:rPr>
+          <w:rFonts w:asciiTheme="majorBidi" w:hAnsiTheme="majorBidi" w:cstheme="majorBidi"/>
+          <w:color w:val="000000"/>
+          <w:sz w:val="28"/>
+          <w:szCs w:val="28"/>
+        </w:rPr>
+        <w:t xml:space="preserve">NFT </w:t>
+      </w:r>
+      <w:r>
+        <w:rPr>
+          <w:rFonts w:asciiTheme="majorBidi" w:hAnsiTheme="majorBidi" w:cstheme="majorBidi"/>
+          <w:color w:val="000000"/>
+          <w:sz w:val="28"/>
+          <w:szCs w:val="28"/>
+          <w:cs/>
+        </w:rPr>
+        <w:t>มาแสดงผลในอุปกรณ์</w:t>
+      </w:r>
+    </w:p>
+    <w:p>
+      <w:pPr>
+        <w:pStyle w:val="af"/>
+        <w:numPr>
+          <w:ilvl w:val="0"/>
+          <w:numId w:val="10"/>
+        </w:numPr>
+        <w:spacing w:before="0" w:beforeAutospacing="0" w:after="0" w:afterAutospacing="0"/>
+        <w:textAlignment w:val="baseline"/>
+        <w:rPr>
+          <w:rFonts w:asciiTheme="majorBidi" w:hAnsiTheme="majorBidi" w:cstheme="majorBidi"/>
+          <w:color w:val="000000"/>
+          <w:sz w:val="28"/>
+          <w:szCs w:val="28"/>
+        </w:rPr>
+      </w:pPr>
+      <w:r>
+        <w:rPr>
+          <w:rFonts w:asciiTheme="majorBidi" w:hAnsiTheme="majorBidi" w:cstheme="majorBidi"/>
+          <w:color w:val="000000"/>
+          <w:sz w:val="28"/>
+          <w:szCs w:val="28"/>
+        </w:rPr>
+        <w:t xml:space="preserve">Make Transaction </w:t>
+      </w:r>
+      <w:r>
+        <w:rPr>
+          <w:rFonts w:asciiTheme="majorBidi" w:hAnsiTheme="majorBidi" w:cstheme="majorBidi"/>
+          <w:color w:val="000000"/>
+          <w:sz w:val="28"/>
+          <w:szCs w:val="28"/>
+          <w:cs/>
+        </w:rPr>
+        <w:t xml:space="preserve">มีหน้าที่ในการโอน </w:t>
+      </w:r>
+      <w:r>
+        <w:rPr>
+          <w:rFonts w:asciiTheme="majorBidi" w:hAnsiTheme="majorBidi" w:cstheme="majorBidi"/>
+          <w:color w:val="000000"/>
+          <w:sz w:val="28"/>
+          <w:szCs w:val="28"/>
+        </w:rPr>
+        <w:t xml:space="preserve">token </w:t>
+      </w:r>
+      <w:r>
+        <w:rPr>
+          <w:rFonts w:asciiTheme="majorBidi" w:hAnsiTheme="majorBidi" w:cstheme="majorBidi"/>
+          <w:color w:val="000000"/>
+          <w:sz w:val="28"/>
+          <w:szCs w:val="28"/>
+          <w:cs/>
+        </w:rPr>
+        <w:t xml:space="preserve">ต่าง ๆ ที่ผู้ใช้มี ไปสู่ </w:t>
+      </w:r>
+      <w:r>
+        <w:rPr>
+          <w:rFonts w:asciiTheme="majorBidi" w:hAnsiTheme="majorBidi" w:cstheme="majorBidi"/>
+          <w:color w:val="000000"/>
+          <w:sz w:val="28"/>
+          <w:szCs w:val="28"/>
+        </w:rPr>
+        <w:t xml:space="preserve">wallet </w:t>
+      </w:r>
+      <w:r>
+        <w:rPr>
+          <w:rFonts w:asciiTheme="majorBidi" w:hAnsiTheme="majorBidi" w:cstheme="majorBidi"/>
+          <w:color w:val="000000"/>
+          <w:sz w:val="28"/>
+          <w:szCs w:val="28"/>
+          <w:cs/>
+        </w:rPr>
+        <w:t>อื่น ๆ</w:t>
+      </w:r>
+      <w:r>
+        <w:rPr>
+          <w:rFonts w:asciiTheme="majorBidi" w:hAnsiTheme="majorBidi" w:cstheme="majorBidi"/>
+          <w:color w:val="000000"/>
+          <w:sz w:val="28"/>
+          <w:szCs w:val="28"/>
+        </w:rPr>
+        <w:t> </w:t>
+      </w:r>
+    </w:p>
+    <w:p>
+      <w:pPr>
+        <w:pStyle w:val="af"/>
+        <w:numPr>
+          <w:ilvl w:val="0"/>
+          <w:numId w:val="10"/>
+        </w:numPr>
+        <w:spacing w:before="0" w:beforeAutospacing="0" w:after="240" w:afterAutospacing="0"/>
+        <w:textAlignment w:val="baseline"/>
+        <w:rPr>
+          <w:rFonts w:asciiTheme="majorBidi" w:hAnsiTheme="majorBidi" w:cstheme="majorBidi"/>
+          <w:color w:val="000000"/>
+          <w:sz w:val="28"/>
+          <w:szCs w:val="28"/>
+        </w:rPr>
+      </w:pPr>
+      <w:r>
+        <w:rPr>
+          <w:rFonts w:asciiTheme="majorBidi" w:hAnsiTheme="majorBidi" w:cstheme="majorBidi"/>
+          <w:color w:val="000000"/>
+          <w:sz w:val="28"/>
+          <w:szCs w:val="28"/>
+        </w:rPr>
+        <w:t xml:space="preserve">Generate Mnemonic </w:t>
+      </w:r>
+      <w:r>
+        <w:rPr>
+          <w:rFonts w:asciiTheme="majorBidi" w:hAnsiTheme="majorBidi" w:cstheme="majorBidi"/>
+          <w:color w:val="000000"/>
+          <w:sz w:val="28"/>
+          <w:szCs w:val="28"/>
+          <w:cs/>
+        </w:rPr>
+        <w:t xml:space="preserve">มีหน้าที่ในการสร้าง </w:t>
+      </w:r>
+      <w:r>
+        <w:rPr>
+          <w:rFonts w:asciiTheme="majorBidi" w:hAnsiTheme="majorBidi" w:cstheme="majorBidi"/>
+          <w:color w:val="000000"/>
+          <w:sz w:val="28"/>
+          <w:szCs w:val="28"/>
+        </w:rPr>
+        <w:t xml:space="preserve">Mnemonic Phrase </w:t>
+      </w:r>
+      <w:r>
+        <w:rPr>
+          <w:rFonts w:asciiTheme="majorBidi" w:hAnsiTheme="majorBidi" w:cstheme="majorBidi"/>
+          <w:color w:val="000000"/>
+          <w:sz w:val="28"/>
+          <w:szCs w:val="28"/>
+          <w:cs/>
+        </w:rPr>
+        <w:t xml:space="preserve">เพื่อทำการรักษาความปลอดภัยตัว </w:t>
+      </w:r>
+      <w:r>
+        <w:rPr>
+          <w:rFonts w:asciiTheme="majorBidi" w:hAnsiTheme="majorBidi" w:cstheme="majorBidi"/>
+          <w:color w:val="000000"/>
+          <w:sz w:val="28"/>
+          <w:szCs w:val="28"/>
+        </w:rPr>
+        <w:t xml:space="preserve">wallet </w:t>
+      </w:r>
+      <w:r>
+        <w:rPr>
+          <w:rFonts w:asciiTheme="majorBidi" w:hAnsiTheme="majorBidi" w:cstheme="majorBidi"/>
+          <w:color w:val="000000"/>
+          <w:sz w:val="28"/>
+          <w:szCs w:val="28"/>
+          <w:cs/>
+        </w:rPr>
+        <w:t xml:space="preserve">โดย </w:t>
+      </w:r>
+      <w:r>
+        <w:rPr>
+          <w:rFonts w:asciiTheme="majorBidi" w:hAnsiTheme="majorBidi" w:cstheme="majorBidi"/>
+          <w:color w:val="000000"/>
+          <w:sz w:val="28"/>
+          <w:szCs w:val="28"/>
+        </w:rPr>
+        <w:t xml:space="preserve">process </w:t>
+      </w:r>
+      <w:r>
+        <w:rPr>
+          <w:rFonts w:asciiTheme="majorBidi" w:hAnsiTheme="majorBidi" w:cstheme="majorBidi"/>
+          <w:color w:val="000000"/>
+          <w:sz w:val="28"/>
+          <w:szCs w:val="28"/>
+          <w:cs/>
+        </w:rPr>
+        <w:t xml:space="preserve">นี้จะถูกทำครั้งแรกครั้งเดียวเมื่อเปิดใช้งาน </w:t>
+      </w:r>
+      <w:r>
+        <w:rPr>
+          <w:rFonts w:asciiTheme="majorBidi" w:hAnsiTheme="majorBidi" w:cstheme="majorBidi"/>
+          <w:color w:val="000000"/>
+          <w:sz w:val="28"/>
+          <w:szCs w:val="28"/>
+        </w:rPr>
+        <w:t xml:space="preserve">wallet </w:t>
+      </w:r>
+      <w:r>
+        <w:rPr>
+          <w:rFonts w:asciiTheme="majorBidi" w:hAnsiTheme="majorBidi" w:cstheme="majorBidi"/>
+          <w:color w:val="000000"/>
+          <w:sz w:val="28"/>
+          <w:szCs w:val="28"/>
+          <w:cs/>
+        </w:rPr>
+        <w:t>ใหม่เท่านั้น</w:t>
+      </w:r>
+    </w:p>
+    <w:p>
+      <w:pPr>
+        <w:pStyle w:val="af"/>
+        <w:numPr>
+          <w:ilvl w:val="0"/>
+          <w:numId w:val="10"/>
+        </w:numPr>
+        <w:spacing w:before="240" w:beforeAutospacing="0" w:after="240" w:afterAutospacing="0"/>
+        <w:textAlignment w:val="baseline"/>
+        <w:rPr>
+          <w:rFonts w:asciiTheme="majorBidi" w:hAnsiTheme="majorBidi" w:cstheme="majorBidi"/>
+          <w:color w:val="000000"/>
+          <w:sz w:val="28"/>
+          <w:szCs w:val="28"/>
+        </w:rPr>
+      </w:pPr>
+      <w:r>
+        <w:rPr>
+          <w:rFonts w:asciiTheme="majorBidi" w:hAnsiTheme="majorBidi" w:cstheme="majorBidi"/>
+          <w:color w:val="000000"/>
+          <w:sz w:val="28"/>
+          <w:szCs w:val="28"/>
+        </w:rPr>
+        <w:lastRenderedPageBreak/>
+        <w:t xml:space="preserve">Register Wallet </w:t>
+      </w:r>
+      <w:r>
+        <w:rPr>
+          <w:rFonts w:asciiTheme="majorBidi" w:hAnsiTheme="majorBidi" w:cstheme="majorBidi"/>
+          <w:color w:val="000000"/>
+          <w:sz w:val="28"/>
+          <w:szCs w:val="28"/>
+          <w:cs/>
+        </w:rPr>
+        <w:t xml:space="preserve">จะใช้เมื่อผู้ใช้เคยมี </w:t>
+      </w:r>
+      <w:r>
+        <w:rPr>
+          <w:rFonts w:asciiTheme="majorBidi" w:hAnsiTheme="majorBidi" w:cstheme="majorBidi"/>
+          <w:color w:val="000000"/>
+          <w:sz w:val="28"/>
+          <w:szCs w:val="28"/>
+        </w:rPr>
+        <w:t xml:space="preserve">wallet </w:t>
+      </w:r>
+      <w:r>
+        <w:rPr>
+          <w:rFonts w:asciiTheme="majorBidi" w:hAnsiTheme="majorBidi" w:cstheme="majorBidi"/>
+          <w:color w:val="000000"/>
+          <w:sz w:val="28"/>
+          <w:szCs w:val="28"/>
+          <w:cs/>
+        </w:rPr>
+        <w:t xml:space="preserve">เดิมมาอยู่ก่อนแล้ว และต้องการนำ </w:t>
+      </w:r>
+      <w:r>
+        <w:rPr>
+          <w:rFonts w:asciiTheme="majorBidi" w:hAnsiTheme="majorBidi" w:cstheme="majorBidi"/>
+          <w:color w:val="000000"/>
+          <w:sz w:val="28"/>
+          <w:szCs w:val="28"/>
+        </w:rPr>
+        <w:t xml:space="preserve">token </w:t>
+      </w:r>
+      <w:r>
+        <w:rPr>
+          <w:rFonts w:asciiTheme="majorBidi" w:hAnsiTheme="majorBidi" w:cstheme="majorBidi"/>
+          <w:color w:val="000000"/>
+          <w:sz w:val="28"/>
+          <w:szCs w:val="28"/>
+          <w:cs/>
+        </w:rPr>
+        <w:t xml:space="preserve">หรือข้อมูลจาก </w:t>
+      </w:r>
+      <w:r>
+        <w:rPr>
+          <w:rFonts w:asciiTheme="majorBidi" w:hAnsiTheme="majorBidi" w:cstheme="majorBidi"/>
+          <w:color w:val="000000"/>
+          <w:sz w:val="28"/>
+          <w:szCs w:val="28"/>
+        </w:rPr>
+        <w:t xml:space="preserve">wallet </w:t>
+      </w:r>
+      <w:r>
+        <w:rPr>
+          <w:rFonts w:asciiTheme="majorBidi" w:hAnsiTheme="majorBidi" w:cstheme="majorBidi"/>
+          <w:color w:val="000000"/>
+          <w:sz w:val="28"/>
+          <w:szCs w:val="28"/>
+          <w:cs/>
+        </w:rPr>
+        <w:t>เดิมมาใช้ในอุปกรณ์ชิ้นนี้ต่อ</w:t>
+      </w:r>
+    </w:p>
+    <w:p>
+      <w:pPr>
+        <w:rPr>
+          <w:rFonts w:asciiTheme="majorBidi" w:hAnsiTheme="majorBidi" w:cstheme="majorBidi"/>
+        </w:rPr>
+      </w:pPr>
     </w:p>
     <w:p>
       <w:pPr>
@@ -1499,25 +2230,24 @@
         <w:jc w:val="center"/>
         <w:textAlignment w:val="baseline"/>
         <w:rPr>
-          <w:sz w:val="28"/>
-          <w:szCs w:val="28"/>
-        </w:rPr>
-      </w:pPr>
-      <w:r>
-        <w:rPr>
-          <w:rFonts w:ascii="Arial" w:hAnsi="Arial" w:cs="Arial"/>
-          <w:noProof/>
-          <w:color w:val="FF0000"/>
-          <w:sz w:val="28"/>
-          <w:szCs w:val="28"/>
-          <w:bdr w:val="none" w:sz="0" w:space="0" w:color="auto" w:frame="1"/>
+          <w:rFonts w:asciiTheme="majorBidi" w:hAnsiTheme="majorBidi" w:cstheme="majorBidi"/>
+          <w:sz w:val="28"/>
+          <w:szCs w:val="28"/>
+        </w:rPr>
+      </w:pPr>
+      <w:r>
+        <w:rPr>
+          <w:rFonts w:asciiTheme="majorBidi" w:hAnsiTheme="majorBidi" w:cstheme="majorBidi"/>
+          <w:sz w:val="28"/>
+          <w:szCs w:val="28"/>
+          <w:cs/>
         </w:rPr>
         <w:lastRenderedPageBreak/>
         <w:drawing>
-          <wp:inline distT="0" distB="0" distL="0" distR="0" wp14:anchorId="1D8BE5A6" wp14:editId="17286DC0">
-            <wp:extent cx="5486400" cy="3244449"/>
-            <wp:effectExtent l="0" t="0" r="0" b="0"/>
-            <wp:docPr id="5" name="รูปภาพ 5"/>
+          <wp:inline distT="0" distB="0" distL="0" distR="0" wp14:anchorId="7181C0CE" wp14:editId="7A4D53F9">
+            <wp:extent cx="5486400" cy="3272732"/>
+            <wp:effectExtent l="0" t="0" r="0" b="4445"/>
+            <wp:docPr id="1" name="รูปภาพ 1"/>
             <wp:cNvGraphicFramePr>
               <a:graphicFrameLocks xmlns:a="http://schemas.openxmlformats.org/drawingml/2006/main" noChangeAspect="1"/>
             </wp:cNvGraphicFramePr>
@@ -1525,13 +2255,398 @@
               <a:graphicData uri="http://schemas.openxmlformats.org/drawingml/2006/picture">
                 <pic:pic xmlns:pic="http://schemas.openxmlformats.org/drawingml/2006/picture">
                   <pic:nvPicPr>
-                    <pic:cNvPr id="0" name="Picture 12"/>
+                    <pic:cNvPr id="1" name=""/>
+                    <pic:cNvPicPr/>
+                  </pic:nvPicPr>
+                  <pic:blipFill>
+                    <a:blip r:embed="rId14"/>
+                    <a:stretch>
+                      <a:fillRect/>
+                    </a:stretch>
+                  </pic:blipFill>
+                  <pic:spPr>
+                    <a:xfrm>
+                      <a:off x="0" y="0"/>
+                      <a:ext cx="5486400" cy="3272732"/>
+                    </a:xfrm>
+                    <a:prstGeom prst="rect">
+                      <a:avLst/>
+                    </a:prstGeom>
+                  </pic:spPr>
+                </pic:pic>
+              </a:graphicData>
+            </a:graphic>
+          </wp:inline>
+        </w:drawing>
+      </w:r>
+    </w:p>
+    <w:p>
+      <w:pPr>
+        <w:pStyle w:val="af0"/>
+        <w:jc w:val="center"/>
+        <w:rPr>
+          <w:rFonts w:asciiTheme="majorBidi" w:hAnsiTheme="majorBidi" w:cstheme="majorBidi"/>
+          <w:sz w:val="28"/>
+          <w:szCs w:val="28"/>
+        </w:rPr>
+      </w:pPr>
+      <w:r>
+        <w:rPr>
+          <w:rFonts w:asciiTheme="majorBidi" w:hAnsiTheme="majorBidi" w:cstheme="majorBidi"/>
+          <w:sz w:val="28"/>
+          <w:szCs w:val="28"/>
+          <w:cs/>
+        </w:rPr>
+        <w:t xml:space="preserve">รูป </w:t>
+      </w:r>
+      <w:r>
+        <w:rPr>
+          <w:rFonts w:asciiTheme="majorBidi" w:hAnsiTheme="majorBidi" w:cstheme="majorBidi"/>
+          <w:sz w:val="28"/>
+          <w:szCs w:val="28"/>
+          <w:cs/>
+        </w:rPr>
+        <w:fldChar w:fldCharType="begin"/>
+      </w:r>
+      <w:r>
+        <w:rPr>
+          <w:rFonts w:asciiTheme="majorBidi" w:hAnsiTheme="majorBidi" w:cstheme="majorBidi"/>
+          <w:sz w:val="28"/>
+          <w:szCs w:val="28"/>
+          <w:cs/>
+        </w:rPr>
+        <w:instrText xml:space="preserve"> </w:instrText>
+      </w:r>
+      <w:r>
+        <w:rPr>
+          <w:rFonts w:asciiTheme="majorBidi" w:hAnsiTheme="majorBidi" w:cstheme="majorBidi"/>
+          <w:sz w:val="28"/>
+          <w:szCs w:val="28"/>
+        </w:rPr>
+        <w:instrText xml:space="preserve">SEQ </w:instrText>
+      </w:r>
+      <w:r>
+        <w:rPr>
+          <w:rFonts w:asciiTheme="majorBidi" w:hAnsiTheme="majorBidi" w:cstheme="majorBidi"/>
+          <w:sz w:val="28"/>
+          <w:szCs w:val="28"/>
+          <w:cs/>
+        </w:rPr>
+        <w:instrText xml:space="preserve">รูป </w:instrText>
+      </w:r>
+      <w:r>
+        <w:rPr>
+          <w:rFonts w:asciiTheme="majorBidi" w:hAnsiTheme="majorBidi" w:cstheme="majorBidi"/>
+          <w:sz w:val="28"/>
+          <w:szCs w:val="28"/>
+        </w:rPr>
+        <w:instrText>\* ARABIC</w:instrText>
+      </w:r>
+      <w:r>
+        <w:rPr>
+          <w:rFonts w:asciiTheme="majorBidi" w:hAnsiTheme="majorBidi" w:cstheme="majorBidi"/>
+          <w:sz w:val="28"/>
+          <w:szCs w:val="28"/>
+          <w:cs/>
+        </w:rPr>
+        <w:instrText xml:space="preserve"> </w:instrText>
+      </w:r>
+      <w:r>
+        <w:rPr>
+          <w:rFonts w:asciiTheme="majorBidi" w:hAnsiTheme="majorBidi" w:cstheme="majorBidi"/>
+          <w:sz w:val="28"/>
+          <w:szCs w:val="28"/>
+          <w:cs/>
+        </w:rPr>
+        <w:fldChar w:fldCharType="separate"/>
+      </w:r>
+      <w:r>
+        <w:rPr>
+          <w:rFonts w:asciiTheme="majorBidi" w:hAnsiTheme="majorBidi" w:cstheme="majorBidi"/>
+          <w:noProof/>
+          <w:sz w:val="28"/>
+          <w:szCs w:val="28"/>
+          <w:cs/>
+        </w:rPr>
+        <w:t>4</w:t>
+      </w:r>
+      <w:r>
+        <w:rPr>
+          <w:rFonts w:asciiTheme="majorBidi" w:hAnsiTheme="majorBidi" w:cstheme="majorBidi"/>
+          <w:sz w:val="28"/>
+          <w:szCs w:val="28"/>
+          <w:cs/>
+        </w:rPr>
+        <w:fldChar w:fldCharType="end"/>
+      </w:r>
+      <w:r>
+        <w:rPr>
+          <w:rFonts w:asciiTheme="majorBidi" w:hAnsiTheme="majorBidi" w:cstheme="majorBidi"/>
+          <w:sz w:val="28"/>
+          <w:szCs w:val="28"/>
+        </w:rPr>
+        <w:t xml:space="preserve"> Dataflow Diagram: Diagram 1 (3.0 Fetch NFT)</w:t>
+      </w:r>
+    </w:p>
+    <w:p>
+      <w:pPr>
+        <w:spacing w:before="240" w:after="240" w:line="240" w:lineRule="auto"/>
+        <w:ind w:firstLine="720"/>
+        <w:rPr>
+          <w:rFonts w:asciiTheme="majorBidi" w:eastAsia="Times New Roman" w:hAnsiTheme="majorBidi" w:cstheme="majorBidi"/>
+          <w:sz w:val="24"/>
+          <w:szCs w:val="24"/>
+        </w:rPr>
+      </w:pPr>
+      <w:r>
+        <w:rPr>
+          <w:rFonts w:asciiTheme="majorBidi" w:eastAsia="Times New Roman" w:hAnsiTheme="majorBidi" w:cstheme="majorBidi"/>
+          <w:color w:val="000000"/>
+          <w:cs/>
+        </w:rPr>
+        <w:t xml:space="preserve">รายละเอียดเพิ่มเติมสำหรับ </w:t>
+      </w:r>
+      <w:r>
+        <w:rPr>
+          <w:rFonts w:asciiTheme="majorBidi" w:eastAsia="Times New Roman" w:hAnsiTheme="majorBidi" w:cstheme="majorBidi"/>
+          <w:color w:val="000000"/>
+        </w:rPr>
+        <w:t xml:space="preserve">Process 3.0 </w:t>
+      </w:r>
+      <w:r>
+        <w:rPr>
+          <w:rFonts w:asciiTheme="majorBidi" w:eastAsia="Times New Roman" w:hAnsiTheme="majorBidi" w:cstheme="majorBidi"/>
+          <w:color w:val="000000"/>
+          <w:cs/>
+        </w:rPr>
+        <w:t>มีดังนี้</w:t>
+      </w:r>
+    </w:p>
+    <w:p>
+      <w:pPr>
+        <w:spacing w:before="240" w:after="240" w:line="240" w:lineRule="auto"/>
+        <w:ind w:left="720"/>
+        <w:rPr>
+          <w:rFonts w:asciiTheme="majorBidi" w:eastAsia="Times New Roman" w:hAnsiTheme="majorBidi" w:cstheme="majorBidi"/>
+          <w:sz w:val="24"/>
+          <w:szCs w:val="24"/>
+        </w:rPr>
+      </w:pPr>
+      <w:r>
+        <w:rPr>
+          <w:rFonts w:asciiTheme="majorBidi" w:eastAsia="Times New Roman" w:hAnsiTheme="majorBidi" w:cstheme="majorBidi"/>
+          <w:color w:val="000000"/>
+        </w:rPr>
+        <w:t xml:space="preserve">3.1 Update Current Index </w:t>
+      </w:r>
+      <w:r>
+        <w:rPr>
+          <w:rFonts w:asciiTheme="majorBidi" w:eastAsia="Times New Roman" w:hAnsiTheme="majorBidi" w:cstheme="majorBidi"/>
+          <w:color w:val="000000"/>
+          <w:cs/>
+        </w:rPr>
+        <w:t xml:space="preserve">เนื่องจาก </w:t>
+      </w:r>
+      <w:r>
+        <w:rPr>
+          <w:rFonts w:asciiTheme="majorBidi" w:eastAsia="Times New Roman" w:hAnsiTheme="majorBidi" w:cstheme="majorBidi"/>
+          <w:color w:val="000000"/>
+        </w:rPr>
+        <w:t xml:space="preserve">token </w:t>
+      </w:r>
+      <w:r>
+        <w:rPr>
+          <w:rFonts w:asciiTheme="majorBidi" w:eastAsia="Times New Roman" w:hAnsiTheme="majorBidi" w:cstheme="majorBidi"/>
+          <w:color w:val="000000"/>
+          <w:cs/>
+        </w:rPr>
+        <w:t xml:space="preserve">ที่รองรับมีหลากหลายสกุลให้เลือกใช้ ผู้ใช้จึงสามารถทำการเลื่อนเปลี่ยนสกุลของ </w:t>
+      </w:r>
+      <w:r>
+        <w:rPr>
+          <w:rFonts w:asciiTheme="majorBidi" w:eastAsia="Times New Roman" w:hAnsiTheme="majorBidi" w:cstheme="majorBidi"/>
+          <w:color w:val="000000"/>
+        </w:rPr>
+        <w:t xml:space="preserve">token </w:t>
+      </w:r>
+      <w:r>
+        <w:rPr>
+          <w:rFonts w:asciiTheme="majorBidi" w:eastAsia="Times New Roman" w:hAnsiTheme="majorBidi" w:cstheme="majorBidi"/>
+          <w:color w:val="000000"/>
+          <w:cs/>
+        </w:rPr>
+        <w:t>ที่ต้องการตรวจสอบได้</w:t>
+      </w:r>
+    </w:p>
+    <w:p>
+      <w:pPr>
+        <w:spacing w:before="240" w:after="240" w:line="240" w:lineRule="auto"/>
+        <w:ind w:left="720"/>
+        <w:rPr>
+          <w:rFonts w:asciiTheme="majorBidi" w:eastAsia="Times New Roman" w:hAnsiTheme="majorBidi" w:cstheme="majorBidi"/>
+          <w:sz w:val="24"/>
+          <w:szCs w:val="24"/>
+        </w:rPr>
+      </w:pPr>
+      <w:r>
+        <w:rPr>
+          <w:rFonts w:asciiTheme="majorBidi" w:eastAsia="Times New Roman" w:hAnsiTheme="majorBidi" w:cstheme="majorBidi"/>
+          <w:color w:val="000000"/>
+        </w:rPr>
+        <w:t xml:space="preserve">3.2 Fetch Token by Index </w:t>
+      </w:r>
+      <w:r>
+        <w:rPr>
+          <w:rFonts w:asciiTheme="majorBidi" w:eastAsia="Times New Roman" w:hAnsiTheme="majorBidi" w:cstheme="majorBidi"/>
+          <w:color w:val="000000"/>
+          <w:cs/>
+        </w:rPr>
+        <w:t xml:space="preserve">มีหน้าที่ในการตรวจสอบ </w:t>
+      </w:r>
+      <w:r>
+        <w:rPr>
+          <w:rFonts w:asciiTheme="majorBidi" w:eastAsia="Times New Roman" w:hAnsiTheme="majorBidi" w:cstheme="majorBidi"/>
+          <w:color w:val="000000"/>
+        </w:rPr>
+        <w:t xml:space="preserve">token </w:t>
+      </w:r>
+      <w:r>
+        <w:rPr>
+          <w:rFonts w:asciiTheme="majorBidi" w:eastAsia="Times New Roman" w:hAnsiTheme="majorBidi" w:cstheme="majorBidi"/>
+          <w:color w:val="000000"/>
+          <w:cs/>
+        </w:rPr>
+        <w:t xml:space="preserve">ที่ตัว </w:t>
+      </w:r>
+      <w:r>
+        <w:rPr>
+          <w:rFonts w:asciiTheme="majorBidi" w:eastAsia="Times New Roman" w:hAnsiTheme="majorBidi" w:cstheme="majorBidi"/>
+          <w:color w:val="000000"/>
+        </w:rPr>
+        <w:t xml:space="preserve">wallet </w:t>
+      </w:r>
+      <w:r>
+        <w:rPr>
+          <w:rFonts w:asciiTheme="majorBidi" w:eastAsia="Times New Roman" w:hAnsiTheme="majorBidi" w:cstheme="majorBidi"/>
+          <w:color w:val="000000"/>
+          <w:cs/>
+        </w:rPr>
+        <w:t xml:space="preserve">สามารถรองรับได้และเลือกส่งต่อข้อมูลให้ </w:t>
+      </w:r>
+      <w:r>
+        <w:rPr>
+          <w:rFonts w:asciiTheme="majorBidi" w:eastAsia="Times New Roman" w:hAnsiTheme="majorBidi" w:cstheme="majorBidi"/>
+          <w:color w:val="000000"/>
+        </w:rPr>
+        <w:t>process 3.3</w:t>
+      </w:r>
+    </w:p>
+    <w:p>
+      <w:pPr>
+        <w:spacing w:before="240" w:after="240" w:line="240" w:lineRule="auto"/>
+        <w:ind w:left="720"/>
+        <w:rPr>
+          <w:rFonts w:asciiTheme="majorBidi" w:eastAsia="Times New Roman" w:hAnsiTheme="majorBidi" w:cstheme="majorBidi"/>
+          <w:sz w:val="24"/>
+          <w:szCs w:val="24"/>
+        </w:rPr>
+      </w:pPr>
+      <w:r>
+        <w:rPr>
+          <w:rFonts w:asciiTheme="majorBidi" w:eastAsia="Times New Roman" w:hAnsiTheme="majorBidi" w:cstheme="majorBidi"/>
+          <w:color w:val="000000"/>
+        </w:rPr>
+        <w:t xml:space="preserve">3.3 Fetch balance of Token from smart contract </w:t>
+      </w:r>
+      <w:r>
+        <w:rPr>
+          <w:rFonts w:asciiTheme="majorBidi" w:eastAsia="Times New Roman" w:hAnsiTheme="majorBidi" w:cstheme="majorBidi"/>
+          <w:color w:val="000000"/>
+          <w:cs/>
+        </w:rPr>
+        <w:t xml:space="preserve">ทำหน้าที่ในการนำข้อมูลของ </w:t>
+      </w:r>
+      <w:r>
+        <w:rPr>
+          <w:rFonts w:asciiTheme="majorBidi" w:eastAsia="Times New Roman" w:hAnsiTheme="majorBidi" w:cstheme="majorBidi"/>
+          <w:color w:val="000000"/>
+        </w:rPr>
+        <w:t xml:space="preserve">token </w:t>
+      </w:r>
+      <w:r>
+        <w:rPr>
+          <w:rFonts w:asciiTheme="majorBidi" w:eastAsia="Times New Roman" w:hAnsiTheme="majorBidi" w:cstheme="majorBidi"/>
+          <w:color w:val="000000"/>
+          <w:cs/>
+        </w:rPr>
+        <w:t xml:space="preserve">ไปค้นหาใน </w:t>
+      </w:r>
+      <w:r>
+        <w:rPr>
+          <w:rFonts w:asciiTheme="majorBidi" w:eastAsia="Times New Roman" w:hAnsiTheme="majorBidi" w:cstheme="majorBidi"/>
+          <w:color w:val="000000"/>
+        </w:rPr>
+        <w:t xml:space="preserve">smart contract </w:t>
+      </w:r>
+      <w:r>
+        <w:rPr>
+          <w:rFonts w:asciiTheme="majorBidi" w:eastAsia="Times New Roman" w:hAnsiTheme="majorBidi" w:cstheme="majorBidi"/>
+          <w:color w:val="000000"/>
+          <w:cs/>
+        </w:rPr>
+        <w:t xml:space="preserve">และดึงค่ามาเพื่อแสดงผลบนตัว </w:t>
+      </w:r>
+      <w:r>
+        <w:rPr>
+          <w:rFonts w:asciiTheme="majorBidi" w:eastAsia="Times New Roman" w:hAnsiTheme="majorBidi" w:cstheme="majorBidi"/>
+          <w:color w:val="000000"/>
+        </w:rPr>
+        <w:t>wallet</w:t>
+      </w:r>
+    </w:p>
+    <w:p>
+      <w:pPr>
+        <w:rPr>
+          <w:rFonts w:asciiTheme="majorBidi" w:hAnsiTheme="majorBidi" w:cstheme="majorBidi"/>
+        </w:rPr>
+      </w:pPr>
+    </w:p>
+    <w:p>
+      <w:pPr>
+        <w:pStyle w:val="a0"/>
+        <w:keepNext/>
+        <w:jc w:val="center"/>
+        <w:rPr>
+          <w:rFonts w:asciiTheme="majorBidi" w:hAnsiTheme="majorBidi" w:cstheme="majorBidi"/>
+        </w:rPr>
+      </w:pPr>
+      <w:r>
+        <w:rPr>
+          <w:rFonts w:asciiTheme="majorBidi" w:hAnsiTheme="majorBidi" w:cstheme="majorBidi"/>
+          <w:noProof/>
+          <w:color w:val="FF0000"/>
+          <w:bdr w:val="none" w:sz="0" w:space="0" w:color="auto" w:frame="1"/>
+        </w:rPr>
+        <w:lastRenderedPageBreak/>
+        <w:drawing>
+          <wp:inline distT="0" distB="0" distL="0" distR="0" wp14:anchorId="6BF79049" wp14:editId="7AC912F2">
+            <wp:extent cx="5486400" cy="3244449"/>
+            <wp:effectExtent l="0" t="0" r="0" b="0"/>
+            <wp:docPr id="6" name="รูปภาพ 6"/>
+            <wp:cNvGraphicFramePr>
+              <a:graphicFrameLocks xmlns:a="http://schemas.openxmlformats.org/drawingml/2006/main" noChangeAspect="1"/>
+            </wp:cNvGraphicFramePr>
+            <a:graphic xmlns:a="http://schemas.openxmlformats.org/drawingml/2006/main">
+              <a:graphicData uri="http://schemas.openxmlformats.org/drawingml/2006/picture">
+                <pic:pic xmlns:pic="http://schemas.openxmlformats.org/drawingml/2006/picture">
+                  <pic:nvPicPr>
+                    <pic:cNvPr id="0" name="Picture 14"/>
                     <pic:cNvPicPr>
                       <a:picLocks noChangeAspect="1" noChangeArrowheads="1"/>
                     </pic:cNvPicPr>
                   </pic:nvPicPr>
                   <pic:blipFill>
-                    <a:blip r:embed="rId18">
+                    <a:blip r:embed="rId15">
                       <a:extLst>
                         <a:ext uri="{28A0092B-C50C-407E-A947-70E740481C1C}">
                           <a14:useLocalDpi xmlns:a14="http://schemas.microsoft.com/office/drawing/2010/main" val="0"/>
@@ -1569,277 +2684,391 @@
         <w:jc w:val="center"/>
         <w:rPr>
           <w:rFonts w:asciiTheme="majorBidi" w:hAnsiTheme="majorBidi" w:cstheme="majorBidi"/>
-          <w:color w:val="000000"/>
-          <w:sz w:val="28"/>
-          <w:szCs w:val="28"/>
-        </w:rPr>
-      </w:pPr>
-      <w:r>
-        <w:rPr>
-          <w:rFonts w:hint="cs"/>
-          <w:sz w:val="28"/>
-          <w:szCs w:val="28"/>
-          <w:cs/>
-        </w:rPr>
-        <w:t>รูป</w:t>
-      </w:r>
-      <w:r>
-        <w:rPr>
-          <w:sz w:val="28"/>
-          <w:szCs w:val="28"/>
-          <w:cs/>
+          <w:sz w:val="28"/>
+          <w:szCs w:val="28"/>
+        </w:rPr>
+      </w:pPr>
+      <w:r>
+        <w:rPr>
+          <w:rFonts w:asciiTheme="majorBidi" w:hAnsiTheme="majorBidi" w:cstheme="majorBidi"/>
+          <w:sz w:val="28"/>
+          <w:szCs w:val="28"/>
+          <w:cs/>
+        </w:rPr>
+        <w:t xml:space="preserve">รูป </w:t>
+      </w:r>
+      <w:r>
+        <w:rPr>
+          <w:rFonts w:asciiTheme="majorBidi" w:hAnsiTheme="majorBidi" w:cstheme="majorBidi"/>
+          <w:sz w:val="28"/>
+          <w:szCs w:val="28"/>
+          <w:cs/>
+        </w:rPr>
+        <w:fldChar w:fldCharType="begin"/>
+      </w:r>
+      <w:r>
+        <w:rPr>
+          <w:rFonts w:asciiTheme="majorBidi" w:hAnsiTheme="majorBidi" w:cstheme="majorBidi"/>
+          <w:sz w:val="28"/>
+          <w:szCs w:val="28"/>
+          <w:cs/>
+        </w:rPr>
+        <w:instrText xml:space="preserve"> </w:instrText>
+      </w:r>
+      <w:r>
+        <w:rPr>
+          <w:rFonts w:asciiTheme="majorBidi" w:hAnsiTheme="majorBidi" w:cstheme="majorBidi"/>
+          <w:sz w:val="28"/>
+          <w:szCs w:val="28"/>
+        </w:rPr>
+        <w:instrText xml:space="preserve">SEQ </w:instrText>
+      </w:r>
+      <w:r>
+        <w:rPr>
+          <w:rFonts w:asciiTheme="majorBidi" w:hAnsiTheme="majorBidi" w:cstheme="majorBidi"/>
+          <w:sz w:val="28"/>
+          <w:szCs w:val="28"/>
+          <w:cs/>
+        </w:rPr>
+        <w:instrText xml:space="preserve">รูป </w:instrText>
+      </w:r>
+      <w:r>
+        <w:rPr>
+          <w:rFonts w:asciiTheme="majorBidi" w:hAnsiTheme="majorBidi" w:cstheme="majorBidi"/>
+          <w:sz w:val="28"/>
+          <w:szCs w:val="28"/>
+        </w:rPr>
+        <w:instrText>\* ARABIC</w:instrText>
+      </w:r>
+      <w:r>
+        <w:rPr>
+          <w:rFonts w:asciiTheme="majorBidi" w:hAnsiTheme="majorBidi" w:cstheme="majorBidi"/>
+          <w:sz w:val="28"/>
+          <w:szCs w:val="28"/>
+          <w:cs/>
+        </w:rPr>
+        <w:instrText xml:space="preserve"> </w:instrText>
+      </w:r>
+      <w:r>
+        <w:rPr>
+          <w:rFonts w:asciiTheme="majorBidi" w:hAnsiTheme="majorBidi" w:cstheme="majorBidi"/>
+          <w:sz w:val="28"/>
+          <w:szCs w:val="28"/>
+          <w:cs/>
+        </w:rPr>
+        <w:fldChar w:fldCharType="separate"/>
+      </w:r>
+      <w:r>
+        <w:rPr>
+          <w:rFonts w:asciiTheme="majorBidi" w:hAnsiTheme="majorBidi" w:cstheme="majorBidi"/>
+          <w:noProof/>
+          <w:sz w:val="28"/>
+          <w:szCs w:val="28"/>
+          <w:cs/>
+        </w:rPr>
+        <w:t>5</w:t>
+      </w:r>
+      <w:r>
+        <w:rPr>
+          <w:rFonts w:asciiTheme="majorBidi" w:hAnsiTheme="majorBidi" w:cstheme="majorBidi"/>
+          <w:sz w:val="28"/>
+          <w:szCs w:val="28"/>
+          <w:cs/>
+        </w:rPr>
+        <w:fldChar w:fldCharType="end"/>
+      </w:r>
+      <w:r>
+        <w:rPr>
+          <w:rFonts w:asciiTheme="majorBidi" w:hAnsiTheme="majorBidi" w:cstheme="majorBidi"/>
+          <w:sz w:val="28"/>
+          <w:szCs w:val="28"/>
+        </w:rPr>
+        <w:t xml:space="preserve"> Dataflow Diagram: Diagram 1 (4.0 Fetch NFT)</w:t>
+      </w:r>
+    </w:p>
+    <w:p>
+      <w:pPr>
+        <w:spacing w:before="240" w:after="240" w:line="240" w:lineRule="auto"/>
+        <w:ind w:firstLine="720"/>
+        <w:rPr>
+          <w:rFonts w:asciiTheme="majorBidi" w:eastAsia="Times New Roman" w:hAnsiTheme="majorBidi" w:cstheme="majorBidi"/>
+          <w:sz w:val="24"/>
+          <w:szCs w:val="24"/>
+        </w:rPr>
+      </w:pPr>
+      <w:r>
+        <w:rPr>
+          <w:rFonts w:asciiTheme="majorBidi" w:eastAsia="Times New Roman" w:hAnsiTheme="majorBidi" w:cstheme="majorBidi"/>
+          <w:color w:val="000000"/>
+          <w:cs/>
+        </w:rPr>
+        <w:t xml:space="preserve">รายละเอียดเพิ่มเติมสำหรับ </w:t>
+      </w:r>
+      <w:r>
+        <w:rPr>
+          <w:rFonts w:asciiTheme="majorBidi" w:eastAsia="Times New Roman" w:hAnsiTheme="majorBidi" w:cstheme="majorBidi"/>
+          <w:color w:val="000000"/>
+        </w:rPr>
+        <w:t xml:space="preserve">Process 4.0 </w:t>
+      </w:r>
+      <w:r>
+        <w:rPr>
+          <w:rFonts w:asciiTheme="majorBidi" w:eastAsia="Times New Roman" w:hAnsiTheme="majorBidi" w:cstheme="majorBidi"/>
+          <w:color w:val="000000"/>
+          <w:cs/>
+        </w:rPr>
+        <w:t>มีดังนี้</w:t>
+      </w:r>
+    </w:p>
+    <w:p>
+      <w:pPr>
+        <w:spacing w:before="240" w:after="240" w:line="240" w:lineRule="auto"/>
+        <w:ind w:left="720"/>
+        <w:rPr>
+          <w:rFonts w:asciiTheme="majorBidi" w:eastAsia="Times New Roman" w:hAnsiTheme="majorBidi" w:cstheme="majorBidi"/>
+          <w:sz w:val="24"/>
+          <w:szCs w:val="24"/>
+        </w:rPr>
+      </w:pPr>
+      <w:r>
+        <w:rPr>
+          <w:rFonts w:asciiTheme="majorBidi" w:eastAsia="Times New Roman" w:hAnsiTheme="majorBidi" w:cstheme="majorBidi"/>
+          <w:color w:val="000000"/>
+        </w:rPr>
+        <w:t xml:space="preserve">4.1 Update Current Index </w:t>
+      </w:r>
+      <w:r>
+        <w:rPr>
+          <w:rFonts w:asciiTheme="majorBidi" w:eastAsia="Times New Roman" w:hAnsiTheme="majorBidi" w:cstheme="majorBidi"/>
+          <w:color w:val="000000"/>
+          <w:cs/>
+        </w:rPr>
+        <w:t xml:space="preserve">เนื่องจาก </w:t>
+      </w:r>
+      <w:r>
+        <w:rPr>
+          <w:rFonts w:asciiTheme="majorBidi" w:eastAsia="Times New Roman" w:hAnsiTheme="majorBidi" w:cstheme="majorBidi"/>
+          <w:color w:val="000000"/>
+        </w:rPr>
+        <w:t xml:space="preserve">NFT </w:t>
+      </w:r>
+      <w:r>
+        <w:rPr>
+          <w:rFonts w:asciiTheme="majorBidi" w:eastAsia="Times New Roman" w:hAnsiTheme="majorBidi" w:cstheme="majorBidi"/>
+          <w:color w:val="000000"/>
+          <w:cs/>
+        </w:rPr>
+        <w:t xml:space="preserve">ของผู้ใช้มีได้จำนวนมาก ผู้ใช้จึงสามารถทำการเลื่อน </w:t>
+      </w:r>
+      <w:r>
+        <w:rPr>
+          <w:rFonts w:asciiTheme="majorBidi" w:eastAsia="Times New Roman" w:hAnsiTheme="majorBidi" w:cstheme="majorBidi"/>
+          <w:color w:val="000000"/>
+        </w:rPr>
+        <w:t xml:space="preserve">NFT </w:t>
+      </w:r>
+      <w:r>
+        <w:rPr>
+          <w:rFonts w:asciiTheme="majorBidi" w:eastAsia="Times New Roman" w:hAnsiTheme="majorBidi" w:cstheme="majorBidi"/>
+          <w:color w:val="000000"/>
+          <w:cs/>
+        </w:rPr>
+        <w:t>ที่ต้องการแสดงผลได้</w:t>
+      </w:r>
+    </w:p>
+    <w:p>
+      <w:pPr>
+        <w:spacing w:before="240" w:after="240" w:line="240" w:lineRule="auto"/>
+        <w:ind w:left="720"/>
+        <w:rPr>
+          <w:rFonts w:asciiTheme="majorBidi" w:eastAsia="Times New Roman" w:hAnsiTheme="majorBidi" w:cstheme="majorBidi"/>
+          <w:sz w:val="24"/>
+          <w:szCs w:val="24"/>
+        </w:rPr>
+      </w:pPr>
+      <w:r>
+        <w:rPr>
+          <w:rFonts w:asciiTheme="majorBidi" w:eastAsia="Times New Roman" w:hAnsiTheme="majorBidi" w:cstheme="majorBidi"/>
+          <w:color w:val="000000"/>
+        </w:rPr>
+        <w:t xml:space="preserve">4.2 Get supported NFT </w:t>
+      </w:r>
+      <w:r>
+        <w:rPr>
+          <w:rFonts w:asciiTheme="majorBidi" w:eastAsia="Times New Roman" w:hAnsiTheme="majorBidi" w:cstheme="majorBidi"/>
+          <w:color w:val="000000"/>
+          <w:cs/>
+        </w:rPr>
+        <w:t xml:space="preserve">มีหน้าที่ในการตรวจสอบว่า </w:t>
+      </w:r>
+      <w:r>
+        <w:rPr>
+          <w:rFonts w:asciiTheme="majorBidi" w:eastAsia="Times New Roman" w:hAnsiTheme="majorBidi" w:cstheme="majorBidi"/>
+          <w:color w:val="000000"/>
+        </w:rPr>
+        <w:t xml:space="preserve">NFT collection </w:t>
+      </w:r>
+      <w:r>
+        <w:rPr>
+          <w:rFonts w:asciiTheme="majorBidi" w:eastAsia="Times New Roman" w:hAnsiTheme="majorBidi" w:cstheme="majorBidi"/>
+          <w:color w:val="000000"/>
+          <w:cs/>
+        </w:rPr>
+        <w:t xml:space="preserve">ที่ผู้ใช้มี สามารถนำมาแสดงผลบนตัวอุปกรณ์ได้หรือไม่และเลือกส่งต่อข้อมูลดังกล่าวให้ </w:t>
+      </w:r>
+      <w:r>
+        <w:rPr>
+          <w:rFonts w:asciiTheme="majorBidi" w:eastAsia="Times New Roman" w:hAnsiTheme="majorBidi" w:cstheme="majorBidi"/>
+          <w:color w:val="000000"/>
+        </w:rPr>
+        <w:t>process 4.3</w:t>
+      </w:r>
+    </w:p>
+    <w:p>
+      <w:pPr>
+        <w:spacing w:before="240" w:after="240" w:line="240" w:lineRule="auto"/>
+        <w:ind w:left="720"/>
+        <w:rPr>
+          <w:rFonts w:asciiTheme="majorBidi" w:eastAsia="Times New Roman" w:hAnsiTheme="majorBidi" w:cstheme="majorBidi"/>
+          <w:sz w:val="24"/>
+          <w:szCs w:val="24"/>
+        </w:rPr>
+      </w:pPr>
+      <w:r>
+        <w:rPr>
+          <w:rFonts w:asciiTheme="majorBidi" w:eastAsia="Times New Roman" w:hAnsiTheme="majorBidi" w:cstheme="majorBidi"/>
+          <w:color w:val="000000"/>
+        </w:rPr>
+        <w:t xml:space="preserve">4.3 Fetch NFT from </w:t>
+      </w:r>
+      <w:proofErr w:type="spellStart"/>
+      <w:r>
+        <w:rPr>
+          <w:rFonts w:asciiTheme="majorBidi" w:eastAsia="Times New Roman" w:hAnsiTheme="majorBidi" w:cstheme="majorBidi"/>
+          <w:color w:val="000000"/>
+        </w:rPr>
+        <w:t>Opensea</w:t>
+      </w:r>
+      <w:proofErr w:type="spellEnd"/>
+      <w:r>
+        <w:rPr>
+          <w:rFonts w:asciiTheme="majorBidi" w:eastAsia="Times New Roman" w:hAnsiTheme="majorBidi" w:cstheme="majorBidi"/>
+          <w:color w:val="000000"/>
         </w:rPr>
         <w:t xml:space="preserve"> </w:t>
       </w:r>
       <w:r>
         <w:rPr>
-          <w:sz w:val="28"/>
-          <w:szCs w:val="28"/>
-          <w:cs/>
-        </w:rPr>
-        <w:fldChar w:fldCharType="begin"/>
-      </w:r>
-      <w:r>
-        <w:rPr>
-          <w:sz w:val="28"/>
-          <w:szCs w:val="28"/>
-          <w:cs/>
-        </w:rPr>
-        <w:instrText xml:space="preserve"> </w:instrText>
-      </w:r>
-      <w:r>
-        <w:rPr>
-          <w:sz w:val="28"/>
-          <w:szCs w:val="28"/>
-        </w:rPr>
-        <w:instrText xml:space="preserve">SEQ </w:instrText>
-      </w:r>
-      <w:r>
-        <w:rPr>
-          <w:sz w:val="28"/>
-          <w:szCs w:val="28"/>
-          <w:cs/>
-        </w:rPr>
-        <w:instrText xml:space="preserve">รูป </w:instrText>
-      </w:r>
-      <w:r>
-        <w:rPr>
-          <w:sz w:val="28"/>
-          <w:szCs w:val="28"/>
-        </w:rPr>
-        <w:instrText>\* ARABIC</w:instrText>
-      </w:r>
-      <w:r>
-        <w:rPr>
-          <w:sz w:val="28"/>
-          <w:szCs w:val="28"/>
-          <w:cs/>
-        </w:rPr>
-        <w:instrText xml:space="preserve"> </w:instrText>
-      </w:r>
-      <w:r>
-        <w:rPr>
-          <w:sz w:val="28"/>
-          <w:szCs w:val="28"/>
-          <w:cs/>
-        </w:rPr>
-        <w:fldChar w:fldCharType="separate"/>
-      </w:r>
-      <w:r>
-        <w:rPr>
-          <w:noProof/>
-          <w:sz w:val="28"/>
-          <w:szCs w:val="28"/>
-          <w:cs/>
-        </w:rPr>
-        <w:t>4</w:t>
-      </w:r>
-      <w:r>
-        <w:rPr>
-          <w:sz w:val="28"/>
-          <w:szCs w:val="28"/>
-          <w:cs/>
-        </w:rPr>
-        <w:fldChar w:fldCharType="end"/>
-      </w:r>
-      <w:r>
-        <w:rPr>
-          <w:sz w:val="28"/>
-          <w:szCs w:val="28"/>
-        </w:rPr>
-        <w:t xml:space="preserve"> Dataflow Diagram: Diagram 1 (3.0 Fetch NFT)</w:t>
-      </w:r>
+          <w:rFonts w:asciiTheme="majorBidi" w:eastAsia="Times New Roman" w:hAnsiTheme="majorBidi" w:cstheme="majorBidi"/>
+          <w:color w:val="000000"/>
+          <w:cs/>
+        </w:rPr>
+        <w:t xml:space="preserve">ทำหน้าที่ในการนำข้อมูล </w:t>
+      </w:r>
+      <w:r>
+        <w:rPr>
+          <w:rFonts w:asciiTheme="majorBidi" w:eastAsia="Times New Roman" w:hAnsiTheme="majorBidi" w:cstheme="majorBidi"/>
+          <w:color w:val="000000"/>
+        </w:rPr>
+        <w:t xml:space="preserve">NFT </w:t>
+      </w:r>
+      <w:r>
+        <w:rPr>
+          <w:rFonts w:asciiTheme="majorBidi" w:eastAsia="Times New Roman" w:hAnsiTheme="majorBidi" w:cstheme="majorBidi"/>
+          <w:color w:val="000000"/>
+          <w:cs/>
+        </w:rPr>
+        <w:t xml:space="preserve">ไปค้นหาบน </w:t>
+      </w:r>
+      <w:proofErr w:type="spellStart"/>
+      <w:r>
+        <w:rPr>
+          <w:rFonts w:asciiTheme="majorBidi" w:eastAsia="Times New Roman" w:hAnsiTheme="majorBidi" w:cstheme="majorBidi"/>
+          <w:color w:val="000000"/>
+        </w:rPr>
+        <w:t>Opensea</w:t>
+      </w:r>
+      <w:proofErr w:type="spellEnd"/>
+      <w:r>
+        <w:rPr>
+          <w:rFonts w:asciiTheme="majorBidi" w:eastAsia="Times New Roman" w:hAnsiTheme="majorBidi" w:cstheme="majorBidi"/>
+          <w:color w:val="000000"/>
+        </w:rPr>
+        <w:t xml:space="preserve"> </w:t>
+      </w:r>
+      <w:r>
+        <w:rPr>
+          <w:rFonts w:asciiTheme="majorBidi" w:eastAsia="Times New Roman" w:hAnsiTheme="majorBidi" w:cstheme="majorBidi"/>
+          <w:color w:val="000000"/>
+          <w:cs/>
+        </w:rPr>
+        <w:t xml:space="preserve">และนำมาแสดงผลบนตัวอุปกรณ์ (ทั้งนี้ </w:t>
+      </w:r>
+      <w:r>
+        <w:rPr>
+          <w:rFonts w:asciiTheme="majorBidi" w:eastAsia="Times New Roman" w:hAnsiTheme="majorBidi" w:cstheme="majorBidi"/>
+          <w:color w:val="000000"/>
+        </w:rPr>
+        <w:t xml:space="preserve">NFT </w:t>
+      </w:r>
+      <w:r>
+        <w:rPr>
+          <w:rFonts w:asciiTheme="majorBidi" w:eastAsia="Times New Roman" w:hAnsiTheme="majorBidi" w:cstheme="majorBidi"/>
+          <w:color w:val="000000"/>
+          <w:cs/>
+        </w:rPr>
+        <w:t xml:space="preserve">ที่ได้มาอาจมีการ </w:t>
+      </w:r>
+      <w:r>
+        <w:rPr>
+          <w:rFonts w:asciiTheme="majorBidi" w:eastAsia="Times New Roman" w:hAnsiTheme="majorBidi" w:cstheme="majorBidi"/>
+          <w:color w:val="000000"/>
+        </w:rPr>
+        <w:t xml:space="preserve">resize </w:t>
+      </w:r>
+      <w:r>
+        <w:rPr>
+          <w:rFonts w:asciiTheme="majorBidi" w:eastAsia="Times New Roman" w:hAnsiTheme="majorBidi" w:cstheme="majorBidi"/>
+          <w:color w:val="000000"/>
+          <w:cs/>
+        </w:rPr>
+        <w:t xml:space="preserve">หรือลด </w:t>
+      </w:r>
+      <w:r>
+        <w:rPr>
+          <w:rFonts w:asciiTheme="majorBidi" w:eastAsia="Times New Roman" w:hAnsiTheme="majorBidi" w:cstheme="majorBidi"/>
+          <w:color w:val="000000"/>
+        </w:rPr>
+        <w:t xml:space="preserve">resolution </w:t>
+      </w:r>
+      <w:r>
+        <w:rPr>
+          <w:rFonts w:asciiTheme="majorBidi" w:eastAsia="Times New Roman" w:hAnsiTheme="majorBidi" w:cstheme="majorBidi"/>
+          <w:color w:val="000000"/>
+          <w:cs/>
+        </w:rPr>
+        <w:t>เพื่อให้สามารถแสดงผลบนอุปกรณ์ได้)</w:t>
+      </w:r>
+    </w:p>
+    <w:p>
+      <w:pPr>
+        <w:rPr>
+          <w:rFonts w:asciiTheme="majorBidi" w:hAnsiTheme="majorBidi" w:cstheme="majorBidi"/>
+        </w:rPr>
+      </w:pPr>
     </w:p>
     <w:p>
       <w:pPr>
         <w:pStyle w:val="a0"/>
         <w:keepNext/>
         <w:jc w:val="center"/>
-      </w:pPr>
-      <w:r>
-        <w:rPr>
-          <w:rFonts w:ascii="Arial" w:hAnsi="Arial" w:cs="Arial"/>
-          <w:noProof/>
-          <w:color w:val="FF0000"/>
-          <w:bdr w:val="none" w:sz="0" w:space="0" w:color="auto" w:frame="1"/>
-        </w:rPr>
-        <w:drawing>
-          <wp:inline distT="0" distB="0" distL="0" distR="0" wp14:anchorId="6BF79049" wp14:editId="7AC912F2">
-            <wp:extent cx="5486400" cy="3244449"/>
-            <wp:effectExtent l="0" t="0" r="0" b="0"/>
-            <wp:docPr id="6" name="รูปภาพ 6"/>
-            <wp:cNvGraphicFramePr>
-              <a:graphicFrameLocks xmlns:a="http://schemas.openxmlformats.org/drawingml/2006/main" noChangeAspect="1"/>
-            </wp:cNvGraphicFramePr>
-            <a:graphic xmlns:a="http://schemas.openxmlformats.org/drawingml/2006/main">
-              <a:graphicData uri="http://schemas.openxmlformats.org/drawingml/2006/picture">
-                <pic:pic xmlns:pic="http://schemas.openxmlformats.org/drawingml/2006/picture">
-                  <pic:nvPicPr>
-                    <pic:cNvPr id="0" name="Picture 14"/>
-                    <pic:cNvPicPr>
-                      <a:picLocks noChangeAspect="1" noChangeArrowheads="1"/>
-                    </pic:cNvPicPr>
-                  </pic:nvPicPr>
-                  <pic:blipFill>
-                    <a:blip r:embed="rId19">
-                      <a:extLst>
-                        <a:ext uri="{28A0092B-C50C-407E-A947-70E740481C1C}">
-                          <a14:useLocalDpi xmlns:a14="http://schemas.microsoft.com/office/drawing/2010/main" val="0"/>
-                        </a:ext>
-                      </a:extLst>
-                    </a:blip>
-                    <a:srcRect/>
-                    <a:stretch>
-                      <a:fillRect/>
-                    </a:stretch>
-                  </pic:blipFill>
-                  <pic:spPr bwMode="auto">
-                    <a:xfrm>
-                      <a:off x="0" y="0"/>
-                      <a:ext cx="5486400" cy="3244449"/>
-                    </a:xfrm>
-                    <a:prstGeom prst="rect">
-                      <a:avLst/>
-                    </a:prstGeom>
-                    <a:noFill/>
-                    <a:ln>
-                      <a:noFill/>
-                    </a:ln>
-                  </pic:spPr>
-                </pic:pic>
-              </a:graphicData>
-            </a:graphic>
-          </wp:inline>
-        </w:drawing>
-      </w:r>
-    </w:p>
-    <w:p>
-      <w:pPr>
-        <w:pStyle w:val="af0"/>
-        <w:jc w:val="center"/>
-        <w:rPr>
-          <w:rFonts w:asciiTheme="majorBidi" w:hAnsiTheme="majorBidi" w:cstheme="majorBidi"/>
-          <w:color w:val="FF0000"/>
-          <w:sz w:val="28"/>
-          <w:szCs w:val="28"/>
-        </w:rPr>
-      </w:pPr>
-      <w:r>
-        <w:rPr>
-          <w:sz w:val="28"/>
-          <w:szCs w:val="28"/>
-          <w:cs/>
-        </w:rPr>
-        <w:t xml:space="preserve">รูป </w:t>
-      </w:r>
-      <w:r>
-        <w:rPr>
-          <w:sz w:val="28"/>
-          <w:szCs w:val="28"/>
-          <w:cs/>
-        </w:rPr>
-        <w:fldChar w:fldCharType="begin"/>
-      </w:r>
-      <w:r>
-        <w:rPr>
-          <w:sz w:val="28"/>
-          <w:szCs w:val="28"/>
-          <w:cs/>
-        </w:rPr>
-        <w:instrText xml:space="preserve"> </w:instrText>
-      </w:r>
-      <w:r>
-        <w:rPr>
-          <w:sz w:val="28"/>
-          <w:szCs w:val="28"/>
-        </w:rPr>
-        <w:instrText xml:space="preserve">SEQ </w:instrText>
-      </w:r>
-      <w:r>
-        <w:rPr>
-          <w:sz w:val="28"/>
-          <w:szCs w:val="28"/>
-          <w:cs/>
-        </w:rPr>
-        <w:instrText xml:space="preserve">รูป </w:instrText>
-      </w:r>
-      <w:r>
-        <w:rPr>
-          <w:sz w:val="28"/>
-          <w:szCs w:val="28"/>
-        </w:rPr>
-        <w:instrText>\* ARABIC</w:instrText>
-      </w:r>
-      <w:r>
-        <w:rPr>
-          <w:sz w:val="28"/>
-          <w:szCs w:val="28"/>
-          <w:cs/>
-        </w:rPr>
-        <w:instrText xml:space="preserve"> </w:instrText>
-      </w:r>
-      <w:r>
-        <w:rPr>
-          <w:sz w:val="28"/>
-          <w:szCs w:val="28"/>
-          <w:cs/>
-        </w:rPr>
-        <w:fldChar w:fldCharType="separate"/>
-      </w:r>
-      <w:r>
-        <w:rPr>
-          <w:noProof/>
-          <w:sz w:val="28"/>
-          <w:szCs w:val="28"/>
-          <w:cs/>
-        </w:rPr>
-        <w:t>5</w:t>
-      </w:r>
-      <w:r>
-        <w:rPr>
-          <w:sz w:val="28"/>
-          <w:szCs w:val="28"/>
-          <w:cs/>
-        </w:rPr>
-        <w:fldChar w:fldCharType="end"/>
-      </w:r>
-      <w:r>
-        <w:rPr>
-          <w:sz w:val="28"/>
-          <w:szCs w:val="28"/>
-        </w:rPr>
-        <w:t xml:space="preserve"> Dataflow Diagram: Diagram 1 (4.0 Fetch NFT)</w:t>
-      </w:r>
-    </w:p>
-    <w:p>
-      <w:pPr>
-        <w:pStyle w:val="a0"/>
-        <w:keepNext/>
-        <w:jc w:val="center"/>
-      </w:pPr>
-      <w:r>
-        <w:rPr>
-          <w:rFonts w:ascii="Arial" w:hAnsi="Arial" w:cs="Arial"/>
+        <w:rPr>
+          <w:rFonts w:asciiTheme="majorBidi" w:hAnsiTheme="majorBidi" w:cstheme="majorBidi"/>
+        </w:rPr>
+      </w:pPr>
+      <w:r>
+        <w:rPr>
+          <w:rFonts w:asciiTheme="majorBidi" w:hAnsiTheme="majorBidi" w:cstheme="majorBidi"/>
           <w:noProof/>
           <w:color w:val="FF0000"/>
           <w:bdr w:val="none" w:sz="0" w:space="0" w:color="auto" w:frame="1"/>
@@ -1863,7 +3092,7 @@
                     </pic:cNvPicPr>
                   </pic:nvPicPr>
                   <pic:blipFill>
-                    <a:blip r:embed="rId20">
+                    <a:blip r:embed="rId16">
                       <a:extLst>
                         <a:ext uri="{28A0092B-C50C-407E-A947-70E740481C1C}">
                           <a14:useLocalDpi xmlns:a14="http://schemas.microsoft.com/office/drawing/2010/main" val="0"/>
@@ -1901,13 +3130,13 @@
         <w:jc w:val="center"/>
         <w:rPr>
           <w:rFonts w:asciiTheme="majorBidi" w:hAnsiTheme="majorBidi" w:cstheme="majorBidi"/>
-          <w:color w:val="FF0000"/>
-          <w:sz w:val="28"/>
-          <w:szCs w:val="28"/>
-        </w:rPr>
-      </w:pPr>
-      <w:r>
-        <w:rPr>
+          <w:sz w:val="28"/>
+          <w:szCs w:val="28"/>
+        </w:rPr>
+      </w:pPr>
+      <w:r>
+        <w:rPr>
+          <w:rFonts w:asciiTheme="majorBidi" w:hAnsiTheme="majorBidi" w:cstheme="majorBidi"/>
           <w:sz w:val="28"/>
           <w:szCs w:val="28"/>
           <w:cs/>
@@ -1916,6 +3145,7 @@
       </w:r>
       <w:r>
         <w:rPr>
+          <w:rFonts w:asciiTheme="majorBidi" w:hAnsiTheme="majorBidi" w:cstheme="majorBidi"/>
           <w:sz w:val="28"/>
           <w:szCs w:val="28"/>
           <w:cs/>
@@ -1924,6 +3154,7 @@
       </w:r>
       <w:r>
         <w:rPr>
+          <w:rFonts w:asciiTheme="majorBidi" w:hAnsiTheme="majorBidi" w:cstheme="majorBidi"/>
           <w:sz w:val="28"/>
           <w:szCs w:val="28"/>
           <w:cs/>
@@ -1932,6 +3163,7 @@
       </w:r>
       <w:r>
         <w:rPr>
+          <w:rFonts w:asciiTheme="majorBidi" w:hAnsiTheme="majorBidi" w:cstheme="majorBidi"/>
           <w:sz w:val="28"/>
           <w:szCs w:val="28"/>
         </w:rPr>
@@ -1939,6 +3171,7 @@
       </w:r>
       <w:r>
         <w:rPr>
+          <w:rFonts w:asciiTheme="majorBidi" w:hAnsiTheme="majorBidi" w:cstheme="majorBidi"/>
           <w:sz w:val="28"/>
           <w:szCs w:val="28"/>
           <w:cs/>
@@ -1947,6 +3180,7 @@
       </w:r>
       <w:r>
         <w:rPr>
+          <w:rFonts w:asciiTheme="majorBidi" w:hAnsiTheme="majorBidi" w:cstheme="majorBidi"/>
           <w:sz w:val="28"/>
           <w:szCs w:val="28"/>
         </w:rPr>
@@ -1954,6 +3188,7 @@
       </w:r>
       <w:r>
         <w:rPr>
+          <w:rFonts w:asciiTheme="majorBidi" w:hAnsiTheme="majorBidi" w:cstheme="majorBidi"/>
           <w:sz w:val="28"/>
           <w:szCs w:val="28"/>
           <w:cs/>
@@ -1962,6 +3197,7 @@
       </w:r>
       <w:r>
         <w:rPr>
+          <w:rFonts w:asciiTheme="majorBidi" w:hAnsiTheme="majorBidi" w:cstheme="majorBidi"/>
           <w:sz w:val="28"/>
           <w:szCs w:val="28"/>
           <w:cs/>
@@ -1970,6 +3206,7 @@
       </w:r>
       <w:r>
         <w:rPr>
+          <w:rFonts w:asciiTheme="majorBidi" w:hAnsiTheme="majorBidi" w:cstheme="majorBidi"/>
           <w:noProof/>
           <w:sz w:val="28"/>
           <w:szCs w:val="28"/>
@@ -1979,6 +3216,7 @@
       </w:r>
       <w:r>
         <w:rPr>
+          <w:rFonts w:asciiTheme="majorBidi" w:hAnsiTheme="majorBidi" w:cstheme="majorBidi"/>
           <w:sz w:val="28"/>
           <w:szCs w:val="28"/>
           <w:cs/>
@@ -1987,12 +3225,204 @@
       </w:r>
       <w:r>
         <w:rPr>
+          <w:rFonts w:asciiTheme="majorBidi" w:hAnsiTheme="majorBidi" w:cstheme="majorBidi"/>
           <w:sz w:val="28"/>
           <w:szCs w:val="28"/>
         </w:rPr>
         <w:t xml:space="preserve"> Dataflow Diagram: Diagram 1 (5.0 Fetch NFT)</w:t>
       </w:r>
     </w:p>
+    <w:p>
+      <w:pPr>
+        <w:spacing w:before="240" w:after="240" w:line="240" w:lineRule="auto"/>
+        <w:ind w:firstLine="720"/>
+        <w:rPr>
+          <w:rFonts w:asciiTheme="majorBidi" w:eastAsia="Times New Roman" w:hAnsiTheme="majorBidi" w:cstheme="majorBidi"/>
+          <w:sz w:val="24"/>
+          <w:szCs w:val="24"/>
+        </w:rPr>
+      </w:pPr>
+      <w:r>
+        <w:rPr>
+          <w:rFonts w:asciiTheme="majorBidi" w:eastAsia="Times New Roman" w:hAnsiTheme="majorBidi" w:cstheme="majorBidi"/>
+          <w:color w:val="000000"/>
+          <w:cs/>
+        </w:rPr>
+        <w:t xml:space="preserve">รายละเอียดเพิ่มเติมสำหรับ </w:t>
+      </w:r>
+      <w:r>
+        <w:rPr>
+          <w:rFonts w:asciiTheme="majorBidi" w:eastAsia="Times New Roman" w:hAnsiTheme="majorBidi" w:cstheme="majorBidi"/>
+          <w:color w:val="000000"/>
+        </w:rPr>
+        <w:t xml:space="preserve">Process 5.0 </w:t>
+      </w:r>
+      <w:r>
+        <w:rPr>
+          <w:rFonts w:asciiTheme="majorBidi" w:eastAsia="Times New Roman" w:hAnsiTheme="majorBidi" w:cstheme="majorBidi"/>
+          <w:color w:val="000000"/>
+          <w:cs/>
+        </w:rPr>
+        <w:t>มีดังนี้</w:t>
+      </w:r>
+    </w:p>
+    <w:p>
+      <w:pPr>
+        <w:spacing w:before="240" w:after="240" w:line="240" w:lineRule="auto"/>
+        <w:ind w:left="720"/>
+        <w:rPr>
+          <w:rFonts w:asciiTheme="majorBidi" w:eastAsia="Times New Roman" w:hAnsiTheme="majorBidi" w:cstheme="majorBidi"/>
+          <w:sz w:val="24"/>
+          <w:szCs w:val="24"/>
+        </w:rPr>
+      </w:pPr>
+      <w:r>
+        <w:rPr>
+          <w:rFonts w:asciiTheme="majorBidi" w:eastAsia="Times New Roman" w:hAnsiTheme="majorBidi" w:cstheme="majorBidi"/>
+          <w:color w:val="000000"/>
+        </w:rPr>
+        <w:t xml:space="preserve">5.1 Signing Message </w:t>
+      </w:r>
+      <w:r>
+        <w:rPr>
+          <w:rFonts w:asciiTheme="majorBidi" w:eastAsia="Times New Roman" w:hAnsiTheme="majorBidi" w:cstheme="majorBidi"/>
+          <w:color w:val="000000"/>
+          <w:cs/>
+        </w:rPr>
+        <w:t xml:space="preserve">ทำการนำข้อมูลการทำ </w:t>
+      </w:r>
+      <w:r>
+        <w:rPr>
+          <w:rFonts w:asciiTheme="majorBidi" w:eastAsia="Times New Roman" w:hAnsiTheme="majorBidi" w:cstheme="majorBidi"/>
+          <w:color w:val="000000"/>
+        </w:rPr>
+        <w:t xml:space="preserve">transaction </w:t>
+      </w:r>
+      <w:r>
+        <w:rPr>
+          <w:rFonts w:asciiTheme="majorBidi" w:eastAsia="Times New Roman" w:hAnsiTheme="majorBidi" w:cstheme="majorBidi"/>
+          <w:color w:val="000000"/>
+          <w:cs/>
+        </w:rPr>
+        <w:t xml:space="preserve">มา </w:t>
+      </w:r>
+      <w:r>
+        <w:rPr>
+          <w:rFonts w:asciiTheme="majorBidi" w:eastAsia="Times New Roman" w:hAnsiTheme="majorBidi" w:cstheme="majorBidi"/>
+          <w:color w:val="000000"/>
+        </w:rPr>
+        <w:t xml:space="preserve">sign </w:t>
+      </w:r>
+      <w:r>
+        <w:rPr>
+          <w:rFonts w:asciiTheme="majorBidi" w:eastAsia="Times New Roman" w:hAnsiTheme="majorBidi" w:cstheme="majorBidi"/>
+          <w:color w:val="000000"/>
+          <w:cs/>
+        </w:rPr>
+        <w:t xml:space="preserve">ด้วย </w:t>
+      </w:r>
+      <w:r>
+        <w:rPr>
+          <w:rFonts w:asciiTheme="majorBidi" w:eastAsia="Times New Roman" w:hAnsiTheme="majorBidi" w:cstheme="majorBidi"/>
+          <w:color w:val="000000"/>
+        </w:rPr>
+        <w:t xml:space="preserve">private key </w:t>
+      </w:r>
+      <w:r>
+        <w:rPr>
+          <w:rFonts w:asciiTheme="majorBidi" w:eastAsia="Times New Roman" w:hAnsiTheme="majorBidi" w:cstheme="majorBidi"/>
+          <w:color w:val="000000"/>
+          <w:cs/>
+        </w:rPr>
+        <w:t xml:space="preserve">ของผู้ใช้และส่งต่อให้ </w:t>
+      </w:r>
+      <w:r>
+        <w:rPr>
+          <w:rFonts w:asciiTheme="majorBidi" w:eastAsia="Times New Roman" w:hAnsiTheme="majorBidi" w:cstheme="majorBidi"/>
+          <w:color w:val="000000"/>
+        </w:rPr>
+        <w:t>process 5.2</w:t>
+      </w:r>
+    </w:p>
+    <w:p>
+      <w:pPr>
+        <w:spacing w:before="240" w:after="240" w:line="240" w:lineRule="auto"/>
+        <w:ind w:left="720"/>
+        <w:rPr>
+          <w:rFonts w:asciiTheme="majorBidi" w:eastAsia="Times New Roman" w:hAnsiTheme="majorBidi" w:cstheme="majorBidi"/>
+          <w:sz w:val="24"/>
+          <w:szCs w:val="24"/>
+        </w:rPr>
+      </w:pPr>
+      <w:r>
+        <w:rPr>
+          <w:rFonts w:asciiTheme="majorBidi" w:eastAsia="Times New Roman" w:hAnsiTheme="majorBidi" w:cstheme="majorBidi"/>
+          <w:color w:val="000000"/>
+        </w:rPr>
+        <w:t xml:space="preserve">5.2 Broadcast Message </w:t>
+      </w:r>
+      <w:r>
+        <w:rPr>
+          <w:rFonts w:asciiTheme="majorBidi" w:eastAsia="Times New Roman" w:hAnsiTheme="majorBidi" w:cstheme="majorBidi"/>
+          <w:color w:val="000000"/>
+          <w:cs/>
+        </w:rPr>
+        <w:t xml:space="preserve">ทำการส่งข้อมูล </w:t>
+      </w:r>
+      <w:r>
+        <w:rPr>
+          <w:rFonts w:asciiTheme="majorBidi" w:eastAsia="Times New Roman" w:hAnsiTheme="majorBidi" w:cstheme="majorBidi"/>
+          <w:color w:val="000000"/>
+        </w:rPr>
+        <w:t xml:space="preserve">transaction </w:t>
+      </w:r>
+      <w:r>
+        <w:rPr>
+          <w:rFonts w:asciiTheme="majorBidi" w:eastAsia="Times New Roman" w:hAnsiTheme="majorBidi" w:cstheme="majorBidi"/>
+          <w:color w:val="000000"/>
+          <w:cs/>
+        </w:rPr>
+        <w:t xml:space="preserve">ที่ผ่านการ </w:t>
+      </w:r>
+      <w:r>
+        <w:rPr>
+          <w:rFonts w:asciiTheme="majorBidi" w:eastAsia="Times New Roman" w:hAnsiTheme="majorBidi" w:cstheme="majorBidi"/>
+          <w:color w:val="000000"/>
+        </w:rPr>
+        <w:t xml:space="preserve">sign </w:t>
+      </w:r>
+      <w:r>
+        <w:rPr>
+          <w:rFonts w:asciiTheme="majorBidi" w:eastAsia="Times New Roman" w:hAnsiTheme="majorBidi" w:cstheme="majorBidi"/>
+          <w:color w:val="000000"/>
+          <w:cs/>
+        </w:rPr>
+        <w:t xml:space="preserve">จาก </w:t>
+      </w:r>
+      <w:r>
+        <w:rPr>
+          <w:rFonts w:asciiTheme="majorBidi" w:eastAsia="Times New Roman" w:hAnsiTheme="majorBidi" w:cstheme="majorBidi"/>
+          <w:color w:val="000000"/>
+        </w:rPr>
+        <w:t xml:space="preserve">process 5.1 </w:t>
+      </w:r>
+      <w:r>
+        <w:rPr>
+          <w:rFonts w:asciiTheme="majorBidi" w:eastAsia="Times New Roman" w:hAnsiTheme="majorBidi" w:cstheme="majorBidi"/>
+          <w:color w:val="000000"/>
+          <w:cs/>
+        </w:rPr>
+        <w:t xml:space="preserve">มาแล้วออกสู่ </w:t>
+      </w:r>
+      <w:r>
+        <w:rPr>
+          <w:rFonts w:asciiTheme="majorBidi" w:eastAsia="Times New Roman" w:hAnsiTheme="majorBidi" w:cstheme="majorBidi"/>
+          <w:color w:val="000000"/>
+        </w:rPr>
+        <w:t>blockchain</w:t>
+      </w:r>
+    </w:p>
+    <w:p/>
     <w:p>
       <w:pPr>
         <w:rPr>
@@ -2111,6 +3541,7 @@
             <w:listItem w:displayText="X" w:value="X"/>
           </w:comboBox>
         </w:sdtPr>
+        <w:sdtEndPr/>
         <w:sdtContent>
           <w:r>
             <w:rPr>
@@ -2160,6 +3591,7 @@
             <w14:uncheckedState w14:val="2610" w14:font="MS Gothic"/>
           </w14:checkbox>
         </w:sdtPr>
+        <w:sdtEndPr/>
         <w:sdtContent>
           <w:r>
             <w:rPr>
@@ -2209,6 +3641,7 @@
             <w14:uncheckedState w14:val="2610" w14:font="MS Gothic"/>
           </w14:checkbox>
         </w:sdtPr>
+        <w:sdtEndPr/>
         <w:sdtContent>
           <w:r>
             <w:rPr>
@@ -3035,25 +4468,7 @@
           <w:szCs w:val="28"/>
           <w:cs/>
         </w:rPr>
-        <w:t>ทำการปรึกษากับอาจารย์ที่ปรึกษาโครงงานและกล</w:t>
-      </w:r>
-      <w:r>
-        <w:rPr>
-          <w:rFonts w:asciiTheme="majorBidi" w:hAnsiTheme="majorBidi" w:cstheme="majorBidi"/>
-          <w:sz w:val="28"/>
-          <w:szCs w:val="28"/>
-          <w:cs/>
-        </w:rPr>
-        <w:t>ุ่</w:t>
-      </w:r>
-      <w:r>
-        <w:rPr>
-          <w:rFonts w:asciiTheme="majorBidi" w:hAnsiTheme="majorBidi" w:cstheme="majorBidi"/>
-          <w:sz w:val="28"/>
-          <w:szCs w:val="28"/>
-          <w:cs/>
-        </w:rPr>
-        <w:t>มผู้จัดทำเพื่อเลือกคำศัพท์และรูปประโยคใหม่ที่เหมาะสมมากขึ้น และทำการยกตัวอย่างโดยอิงจากสิ่งของในชีวิตประจำวันประกอบตัวเลือกในบางข้อ เช่น ขนาดของอุปกรณ์</w:t>
+        <w:t>ทำการปรึกษากับอาจารย์ที่ปรึกษาโครงงานและกลุ่มผู้จัดทำเพื่อเลือกคำศัพท์และรูปประโยคใหม่ที่เหมาะสมมากขึ้น และทำการยกตัวอย่างโดยอิงจากสิ่งของในชีวิตประจำวันประกอบตัวเลือกในบางข้อ เช่น ขนาดของอุปกรณ์</w:t>
       </w:r>
       <w:r>
         <w:rPr>
@@ -3635,8 +5050,8 @@
       </w:pPr>
     </w:p>
     <w:sectPr>
-      <w:headerReference w:type="default" r:id="rId21"/>
-      <w:footerReference w:type="default" r:id="rId22"/>
+      <w:headerReference w:type="default" r:id="rId17"/>
+      <w:footerReference w:type="default" r:id="rId18"/>
       <w:pgSz w:w="11906" w:h="16838" w:code="9"/>
       <w:pgMar w:top="851" w:right="991" w:bottom="851" w:left="1440" w:header="284" w:footer="720" w:gutter="0"/>
       <w:cols w:space="720"/>
@@ -3644,134 +5059,6 @@
     </w:sectPr>
   </w:body>
 </w:document>
-</file>
-
-<file path=word/comments.xml><?xml version="1.0" encoding="utf-8"?>
-<w:comments xmlns:wpc="http://schemas.microsoft.com/office/word/2010/wordprocessingCanvas" xmlns:cx="http://schemas.microsoft.com/office/drawing/2014/chartex" xmlns:cx1="http://schemas.microsoft.com/office/drawing/2015/9/8/chartex" xmlns:cx2="http://schemas.microsoft.com/office/drawing/2015/10/21/chartex" xmlns:cx3="http://schemas.microsoft.com/office/drawing/2016/5/9/chartex" xmlns:cx4="http://schemas.microsoft.com/office/drawing/2016/5/10/chartex" xmlns:cx5="http://schemas.microsoft.com/office/drawing/2016/5/11/chartex" xmlns:cx6="http://schemas.microsoft.com/office/drawing/2016/5/12/chartex" xmlns:cx7="http://schemas.microsoft.com/office/drawing/2016/5/13/chartex" xmlns:cx8="http://schemas.microsoft.com/office/drawing/2016/5/14/chartex" xmlns:mc="http://schemas.openxmlformats.org/markup-compatibility/2006" xmlns:aink="http://schemas.microsoft.com/office/drawing/2016/ink" xmlns:am3d="http://schemas.microsoft.com/office/drawing/2017/model3d" xmlns:o="urn:schemas-microsoft-com:office:office" xmlns:r="http://schemas.openxmlformats.org/officeDocument/2006/relationships" xmlns:m="http://schemas.openxmlformats.org/officeDocument/2006/math" xmlns:v="urn:schemas-microsoft-com:vml" xmlns:wp14="http://schemas.microsoft.com/office/word/2010/wordprocessingDrawing" xmlns:wp="http://schemas.openxmlformats.org/drawingml/2006/wordprocessingDrawing" xmlns:w10="urn:schemas-microsoft-com:office:word" xmlns:w="http://schemas.openxmlformats.org/wordprocessingml/2006/main" xmlns:w14="http://schemas.microsoft.com/office/word/2010/wordml" xmlns:w15="http://schemas.microsoft.com/office/word/2012/wordml" xmlns:w16cex="http://schemas.microsoft.com/office/word/2018/wordml/cex" xmlns:w16cid="http://schemas.microsoft.com/office/word/2016/wordml/cid" xmlns:w16="http://schemas.microsoft.com/office/word/2018/wordml" xmlns:w16sdtdh="http://schemas.microsoft.com/office/word/2020/wordml/sdtdatahash" xmlns:w16se="http://schemas.microsoft.com/office/word/2015/wordml/symex" xmlns:wpg="http://schemas.microsoft.com/office/word/2010/wordprocessingGroup" xmlns:wpi="http://schemas.microsoft.com/office/word/2010/wordprocessingInk" xmlns:wne="http://schemas.microsoft.com/office/word/2006/wordml" xmlns:wps="http://schemas.microsoft.com/office/word/2010/wordprocessingShape" mc:Ignorable="w14 w15 w16se w16cid w16 w16cex w16sdtdh wp14">
-  <w:comment w:id="0" w:author="sorayut glomglome" w:date="2022-03-01T23:02:00Z" w:initials="sg">
-    <w:p>
-      <w:pPr>
-        <w:pStyle w:val="aa"/>
-      </w:pPr>
-      <w:r>
-        <w:rPr>
-          <w:rStyle w:val="a9"/>
-        </w:rPr>
-        <w:annotationRef/>
-      </w:r>
-      <w:r>
-        <w:rPr>
-          <w:rFonts w:hint="cs"/>
-          <w:cs/>
-        </w:rPr>
-        <w:t xml:space="preserve">ใช้ค่าเฉลี่ยจากคอลัมน์  </w:t>
-      </w:r>
-      <w:r>
-        <w:rPr>
-          <w:b/>
-          <w:bCs/>
-          <w:u w:val="single"/>
-        </w:rPr>
-        <w:t xml:space="preserve">Percent </w:t>
-      </w:r>
-      <w:r>
-        <w:rPr>
-          <w:b/>
-          <w:bCs/>
-          <w:u w:val="single"/>
-        </w:rPr>
-        <w:t>Complete</w:t>
-      </w:r>
-      <w:r>
-        <w:t xml:space="preserve"> </w:t>
-      </w:r>
-      <w:r>
-        <w:rPr>
-          <w:rFonts w:hint="cs"/>
-          <w:cs/>
-        </w:rPr>
-        <w:t xml:space="preserve">ในไฟล์ </w:t>
-      </w:r>
-      <w:r>
-        <w:t>CEPP-05 Gantt Chart</w:t>
-      </w:r>
-    </w:p>
-    <w:p>
-      <w:pPr>
-        <w:pStyle w:val="aa"/>
-        <w:rPr>
-          <w:cs/>
-        </w:rPr>
-      </w:pPr>
-      <w:r>
-        <w:t xml:space="preserve"> </w:t>
-      </w:r>
-      <w:r>
-        <w:rPr>
-          <w:rFonts w:hint="cs"/>
-          <w:cs/>
-        </w:rPr>
-        <w:t>งานที่ยังไม่เริ่มให้ใส่ 0</w:t>
-      </w:r>
-      <w:r>
-        <w:t>%</w:t>
-      </w:r>
-      <w:r>
-        <w:rPr>
-          <w:rFonts w:hint="cs"/>
-          <w:cs/>
-        </w:rPr>
-        <w:t xml:space="preserve"> เพื่อความถูกต้องในการคำนวณ</w:t>
-      </w:r>
-    </w:p>
-    <w:p>
-      <w:pPr>
-        <w:pStyle w:val="aa"/>
-        <w:rPr>
-          <w:cs/>
-        </w:rPr>
-      </w:pPr>
-      <w:r>
-        <w:rPr>
-          <w:rFonts w:hint="cs"/>
-          <w:cs/>
-        </w:rPr>
-        <w:t xml:space="preserve">ลบ </w:t>
-      </w:r>
-      <w:r>
-        <w:t xml:space="preserve">comment </w:t>
-      </w:r>
-      <w:r>
-        <w:rPr>
-          <w:rFonts w:hint="cs"/>
-          <w:cs/>
-        </w:rPr>
-        <w:t xml:space="preserve">นี้ ตอนแปลงไฟล์เป็น </w:t>
-      </w:r>
-      <w:r>
-        <w:t>PDF</w:t>
-      </w:r>
-    </w:p>
-  </w:comment>
-</w:comments>
-</file>
-
-<file path=word/commentsExtended.xml><?xml version="1.0" encoding="utf-8"?>
-<w15:commentsEx xmlns:wpc="http://schemas.microsoft.com/office/word/2010/wordprocessingCanvas" xmlns:cx="http://schemas.microsoft.com/office/drawing/2014/chartex" xmlns:cx1="http://schemas.microsoft.com/office/drawing/2015/9/8/chartex" xmlns:cx2="http://schemas.microsoft.com/office/drawing/2015/10/21/chartex" xmlns:cx3="http://schemas.microsoft.com/office/drawing/2016/5/9/chartex" xmlns:cx4="http://schemas.microsoft.com/office/drawing/2016/5/10/chartex" xmlns:cx5="http://schemas.microsoft.com/office/drawing/2016/5/11/chartex" xmlns:cx6="http://schemas.microsoft.com/office/drawing/2016/5/12/chartex" xmlns:cx7="http://schemas.microsoft.com/office/drawing/2016/5/13/chartex" xmlns:cx8="http://schemas.microsoft.com/office/drawing/2016/5/14/chartex" xmlns:mc="http://schemas.openxmlformats.org/markup-compatibility/2006" xmlns:aink="http://schemas.microsoft.com/office/drawing/2016/ink" xmlns:am3d="http://schemas.microsoft.com/office/drawing/2017/model3d" xmlns:o="urn:schemas-microsoft-com:office:office" xmlns:r="http://schemas.openxmlformats.org/officeDocument/2006/relationships" xmlns:m="http://schemas.openxmlformats.org/officeDocument/2006/math" xmlns:v="urn:schemas-microsoft-com:vml" xmlns:wp14="http://schemas.microsoft.com/office/word/2010/wordprocessingDrawing" xmlns:wp="http://schemas.openxmlformats.org/drawingml/2006/wordprocessingDrawing" xmlns:w10="urn:schemas-microsoft-com:office:word" xmlns:w="http://schemas.openxmlformats.org/wordprocessingml/2006/main" xmlns:w14="http://schemas.microsoft.com/office/word/2010/wordml" xmlns:w15="http://schemas.microsoft.com/office/word/2012/wordml" xmlns:w16cex="http://schemas.microsoft.com/office/word/2018/wordml/cex" xmlns:w16cid="http://schemas.microsoft.com/office/word/2016/wordml/cid" xmlns:w16="http://schemas.microsoft.com/office/word/2018/wordml" xmlns:w16sdtdh="http://schemas.microsoft.com/office/word/2020/wordml/sdtdatahash" xmlns:w16se="http://schemas.microsoft.com/office/word/2015/wordml/symex" xmlns:wpg="http://schemas.microsoft.com/office/word/2010/wordprocessingGroup" xmlns:wpi="http://schemas.microsoft.com/office/word/2010/wordprocessingInk" xmlns:wne="http://schemas.microsoft.com/office/word/2006/wordml" xmlns:wps="http://schemas.microsoft.com/office/word/2010/wordprocessingShape" mc:Ignorable="w14 w15 w16se w16cid w16 w16cex w16sdtdh wp14">
-  <w15:commentEx w15:paraId="7E21C186" w15:done="0"/>
-</w15:commentsEx>
-</file>
-
-<file path=word/commentsExtensible.xml><?xml version="1.0" encoding="utf-8"?>
-<w16cex:commentsExtensible xmlns:wpc="http://schemas.microsoft.com/office/word/2010/wordprocessingCanvas" xmlns:cx="http://schemas.microsoft.com/office/drawing/2014/chartex" xmlns:cx1="http://schemas.microsoft.com/office/drawing/2015/9/8/chartex" xmlns:cx2="http://schemas.microsoft.com/office/drawing/2015/10/21/chartex" xmlns:cx3="http://schemas.microsoft.com/office/drawing/2016/5/9/chartex" xmlns:cx4="http://schemas.microsoft.com/office/drawing/2016/5/10/chartex" xmlns:cx5="http://schemas.microsoft.com/office/drawing/2016/5/11/chartex" xmlns:cx6="http://schemas.microsoft.com/office/drawing/2016/5/12/chartex" xmlns:cx7="http://schemas.microsoft.com/office/drawing/2016/5/13/chartex" xmlns:cx8="http://schemas.microsoft.com/office/drawing/2016/5/14/chartex" xmlns:mc="http://schemas.openxmlformats.org/markup-compatibility/2006" xmlns:aink="http://schemas.microsoft.com/office/drawing/2016/ink" xmlns:am3d="http://schemas.microsoft.com/office/drawing/2017/model3d" xmlns:o="urn:schemas-microsoft-com:office:office" xmlns:r="http://schemas.openxmlformats.org/officeDocument/2006/relationships" xmlns:m="http://schemas.openxmlformats.org/officeDocument/2006/math" xmlns:v="urn:schemas-microsoft-com:vml" xmlns:wp14="http://schemas.microsoft.com/office/word/2010/wordprocessingDrawing" xmlns:wp="http://schemas.openxmlformats.org/drawingml/2006/wordprocessingDrawing" xmlns:w10="urn:schemas-microsoft-com:office:word" xmlns:w="http://schemas.openxmlformats.org/wordprocessingml/2006/main" xmlns:w14="http://schemas.microsoft.com/office/word/2010/wordml" xmlns:w15="http://schemas.microsoft.com/office/word/2012/wordml" xmlns:w16cex="http://schemas.microsoft.com/office/word/2018/wordml/cex" xmlns:w16cid="http://schemas.microsoft.com/office/word/2016/wordml/cid" xmlns:w16="http://schemas.microsoft.com/office/word/2018/wordml" xmlns:w16sdtdh="http://schemas.microsoft.com/office/word/2020/wordml/sdtdatahash" xmlns:w16se="http://schemas.microsoft.com/office/word/2015/wordml/symex" xmlns:wpg="http://schemas.microsoft.com/office/word/2010/wordprocessingGroup" xmlns:wpi="http://schemas.microsoft.com/office/word/2010/wordprocessingInk" xmlns:wne="http://schemas.microsoft.com/office/word/2006/wordml" xmlns:wps="http://schemas.microsoft.com/office/word/2010/wordprocessingShape" mc:Ignorable="w14 w15 w16se w16cid w16 w16cex w16sdtdh wp14">
-  <w16cex:commentExtensible w16cex:durableId="25C92481" w16cex:dateUtc="2022-03-01T16:02:00Z"/>
-</w16cex:commentsExtensible>
-</file>
-
-<file path=word/commentsIds.xml><?xml version="1.0" encoding="utf-8"?>
-<w16cid:commentsIds xmlns:wpc="http://schemas.microsoft.com/office/word/2010/wordprocessingCanvas" xmlns:cx="http://schemas.microsoft.com/office/drawing/2014/chartex" xmlns:cx1="http://schemas.microsoft.com/office/drawing/2015/9/8/chartex" xmlns:cx2="http://schemas.microsoft.com/office/drawing/2015/10/21/chartex" xmlns:cx3="http://schemas.microsoft.com/office/drawing/2016/5/9/chartex" xmlns:cx4="http://schemas.microsoft.com/office/drawing/2016/5/10/chartex" xmlns:cx5="http://schemas.microsoft.com/office/drawing/2016/5/11/chartex" xmlns:cx6="http://schemas.microsoft.com/office/drawing/2016/5/12/chartex" xmlns:cx7="http://schemas.microsoft.com/office/drawing/2016/5/13/chartex" xmlns:cx8="http://schemas.microsoft.com/office/drawing/2016/5/14/chartex" xmlns:mc="http://schemas.openxmlformats.org/markup-compatibility/2006" xmlns:aink="http://schemas.microsoft.com/office/drawing/2016/ink" xmlns:am3d="http://schemas.microsoft.com/office/drawing/2017/model3d" xmlns:o="urn:schemas-microsoft-com:office:office" xmlns:r="http://schemas.openxmlformats.org/officeDocument/2006/relationships" xmlns:m="http://schemas.openxmlformats.org/officeDocument/2006/math" xmlns:v="urn:schemas-microsoft-com:vml" xmlns:wp14="http://schemas.microsoft.com/office/word/2010/wordprocessingDrawing" xmlns:wp="http://schemas.openxmlformats.org/drawingml/2006/wordprocessingDrawing" xmlns:w10="urn:schemas-microsoft-com:office:word" xmlns:w="http://schemas.openxmlformats.org/wordprocessingml/2006/main" xmlns:w14="http://schemas.microsoft.com/office/word/2010/wordml" xmlns:w15="http://schemas.microsoft.com/office/word/2012/wordml" xmlns:w16cex="http://schemas.microsoft.com/office/word/2018/wordml/cex" xmlns:w16cid="http://schemas.microsoft.com/office/word/2016/wordml/cid" xmlns:w16="http://schemas.microsoft.com/office/word/2018/wordml" xmlns:w16sdtdh="http://schemas.microsoft.com/office/word/2020/wordml/sdtdatahash" xmlns:w16se="http://schemas.microsoft.com/office/word/2015/wordml/symex" xmlns:wpg="http://schemas.microsoft.com/office/word/2010/wordprocessingGroup" xmlns:wpi="http://schemas.microsoft.com/office/word/2010/wordprocessingInk" xmlns:wne="http://schemas.microsoft.com/office/word/2006/wordml" xmlns:wps="http://schemas.microsoft.com/office/word/2010/wordprocessingShape" mc:Ignorable="w14 w15 w16se w16cid w16 w16cex w16sdtdh wp14">
-  <w16cid:commentId w16cid:paraId="7E21C186" w16cid:durableId="25C92481"/>
-</w16cid:commentsIds>
 </file>
 
 <file path=word/endnotes.xml><?xml version="1.0" encoding="utf-8"?>
@@ -4170,6 +5457,111 @@
 <file path=word/numbering.xml><?xml version="1.0" encoding="utf-8"?>
 <w:numbering xmlns:wpc="http://schemas.microsoft.com/office/word/2010/wordprocessingCanvas" xmlns:cx="http://schemas.microsoft.com/office/drawing/2014/chartex" xmlns:cx1="http://schemas.microsoft.com/office/drawing/2015/9/8/chartex" xmlns:cx2="http://schemas.microsoft.com/office/drawing/2015/10/21/chartex" xmlns:cx3="http://schemas.microsoft.com/office/drawing/2016/5/9/chartex" xmlns:cx4="http://schemas.microsoft.com/office/drawing/2016/5/10/chartex" xmlns:cx5="http://schemas.microsoft.com/office/drawing/2016/5/11/chartex" xmlns:cx6="http://schemas.microsoft.com/office/drawing/2016/5/12/chartex" xmlns:cx7="http://schemas.microsoft.com/office/drawing/2016/5/13/chartex" xmlns:cx8="http://schemas.microsoft.com/office/drawing/2016/5/14/chartex" xmlns:mc="http://schemas.openxmlformats.org/markup-compatibility/2006" xmlns:aink="http://schemas.microsoft.com/office/drawing/2016/ink" xmlns:am3d="http://schemas.microsoft.com/office/drawing/2017/model3d" xmlns:o="urn:schemas-microsoft-com:office:office" xmlns:r="http://schemas.openxmlformats.org/officeDocument/2006/relationships" xmlns:m="http://schemas.openxmlformats.org/officeDocument/2006/math" xmlns:v="urn:schemas-microsoft-com:vml" xmlns:wp14="http://schemas.microsoft.com/office/word/2010/wordprocessingDrawing" xmlns:wp="http://schemas.openxmlformats.org/drawingml/2006/wordprocessingDrawing" xmlns:w10="urn:schemas-microsoft-com:office:word" xmlns:w="http://schemas.openxmlformats.org/wordprocessingml/2006/main" xmlns:w14="http://schemas.microsoft.com/office/word/2010/wordml" xmlns:w15="http://schemas.microsoft.com/office/word/2012/wordml" xmlns:w16cex="http://schemas.microsoft.com/office/word/2018/wordml/cex" xmlns:w16cid="http://schemas.microsoft.com/office/word/2016/wordml/cid" xmlns:w16="http://schemas.microsoft.com/office/word/2018/wordml" xmlns:w16sdtdh="http://schemas.microsoft.com/office/word/2020/wordml/sdtdatahash" xmlns:w16se="http://schemas.microsoft.com/office/word/2015/wordml/symex" xmlns:wpg="http://schemas.microsoft.com/office/word/2010/wordprocessingGroup" xmlns:wpi="http://schemas.microsoft.com/office/word/2010/wordprocessingInk" xmlns:wne="http://schemas.microsoft.com/office/word/2006/wordml" xmlns:wps="http://schemas.microsoft.com/office/word/2010/wordprocessingShape" mc:Ignorable="w14 w15 w16se w16cid w16 w16cex w16sdtdh wp14">
   <w:abstractNum w:abstractNumId="0" w15:restartNumberingAfterBreak="0">
+    <w:nsid w:val="095525CE"/>
+    <w:multiLevelType w:val="multilevel"/>
+    <w:tmpl w:val="2A0A44E6"/>
+    <w:lvl w:ilvl="0">
+      <w:start w:val="1"/>
+      <w:numFmt w:val="decimal"/>
+      <w:lvlText w:val="%1."/>
+      <w:lvlJc w:val="left"/>
+      <w:pPr>
+        <w:tabs>
+          <w:tab w:val="num" w:pos="720"/>
+        </w:tabs>
+        <w:ind w:left="720" w:hanging="360"/>
+      </w:pPr>
+    </w:lvl>
+    <w:lvl w:ilvl="1" w:tentative="1">
+      <w:numFmt w:val="decimal"/>
+      <w:lvlText w:val="%2."/>
+      <w:lvlJc w:val="left"/>
+      <w:pPr>
+        <w:tabs>
+          <w:tab w:val="num" w:pos="1440"/>
+        </w:tabs>
+        <w:ind w:left="1440" w:hanging="360"/>
+      </w:pPr>
+    </w:lvl>
+    <w:lvl w:ilvl="2" w:tentative="1">
+      <w:numFmt w:val="decimal"/>
+      <w:lvlText w:val="%3."/>
+      <w:lvlJc w:val="left"/>
+      <w:pPr>
+        <w:tabs>
+          <w:tab w:val="num" w:pos="2160"/>
+        </w:tabs>
+        <w:ind w:left="2160" w:hanging="360"/>
+      </w:pPr>
+    </w:lvl>
+    <w:lvl w:ilvl="3" w:tentative="1">
+      <w:numFmt w:val="decimal"/>
+      <w:lvlText w:val="%4."/>
+      <w:lvlJc w:val="left"/>
+      <w:pPr>
+        <w:tabs>
+          <w:tab w:val="num" w:pos="2880"/>
+        </w:tabs>
+        <w:ind w:left="2880" w:hanging="360"/>
+      </w:pPr>
+    </w:lvl>
+    <w:lvl w:ilvl="4" w:tentative="1">
+      <w:numFmt w:val="decimal"/>
+      <w:lvlText w:val="%5."/>
+      <w:lvlJc w:val="left"/>
+      <w:pPr>
+        <w:tabs>
+          <w:tab w:val="num" w:pos="3600"/>
+        </w:tabs>
+        <w:ind w:left="3600" w:hanging="360"/>
+      </w:pPr>
+    </w:lvl>
+    <w:lvl w:ilvl="5" w:tentative="1">
+      <w:numFmt w:val="decimal"/>
+      <w:lvlText w:val="%6."/>
+      <w:lvlJc w:val="left"/>
+      <w:pPr>
+        <w:tabs>
+          <w:tab w:val="num" w:pos="4320"/>
+        </w:tabs>
+        <w:ind w:left="4320" w:hanging="360"/>
+      </w:pPr>
+    </w:lvl>
+    <w:lvl w:ilvl="6" w:tentative="1">
+      <w:numFmt w:val="decimal"/>
+      <w:lvlText w:val="%7."/>
+      <w:lvlJc w:val="left"/>
+      <w:pPr>
+        <w:tabs>
+          <w:tab w:val="num" w:pos="5040"/>
+        </w:tabs>
+        <w:ind w:left="5040" w:hanging="360"/>
+      </w:pPr>
+    </w:lvl>
+    <w:lvl w:ilvl="7" w:tentative="1">
+      <w:numFmt w:val="decimal"/>
+      <w:lvlText w:val="%8."/>
+      <w:lvlJc w:val="left"/>
+      <w:pPr>
+        <w:tabs>
+          <w:tab w:val="num" w:pos="5760"/>
+        </w:tabs>
+        <w:ind w:left="5760" w:hanging="360"/>
+      </w:pPr>
+    </w:lvl>
+    <w:lvl w:ilvl="8" w:tentative="1">
+      <w:numFmt w:val="decimal"/>
+      <w:lvlText w:val="%9."/>
+      <w:lvlJc w:val="left"/>
+      <w:pPr>
+        <w:tabs>
+          <w:tab w:val="num" w:pos="6480"/>
+        </w:tabs>
+        <w:ind w:left="6480" w:hanging="360"/>
+      </w:pPr>
+    </w:lvl>
+  </w:abstractNum>
+  <w:abstractNum w:abstractNumId="1" w15:restartNumberingAfterBreak="0">
     <w:nsid w:val="0EEC2D65"/>
     <w:multiLevelType w:val="hybridMultilevel"/>
     <w:tmpl w:val="818A341E"/>
@@ -4282,7 +5674,7 @@
       </w:rPr>
     </w:lvl>
   </w:abstractNum>
-  <w:abstractNum w:abstractNumId="1" w15:restartNumberingAfterBreak="0">
+  <w:abstractNum w:abstractNumId="2" w15:restartNumberingAfterBreak="0">
     <w:nsid w:val="19784AA3"/>
     <w:multiLevelType w:val="multilevel"/>
     <w:tmpl w:val="4BC8BB1C"/>
@@ -4387,7 +5779,7 @@
       </w:pPr>
     </w:lvl>
   </w:abstractNum>
-  <w:abstractNum w:abstractNumId="2" w15:restartNumberingAfterBreak="0">
+  <w:abstractNum w:abstractNumId="3" w15:restartNumberingAfterBreak="0">
     <w:nsid w:val="21BD135C"/>
     <w:multiLevelType w:val="multilevel"/>
     <w:tmpl w:val="C0041466"/>
@@ -4492,7 +5884,7 @@
       </w:pPr>
     </w:lvl>
   </w:abstractNum>
-  <w:abstractNum w:abstractNumId="3" w15:restartNumberingAfterBreak="0">
+  <w:abstractNum w:abstractNumId="4" w15:restartNumberingAfterBreak="0">
     <w:nsid w:val="3D9667BD"/>
     <w:multiLevelType w:val="multilevel"/>
     <w:tmpl w:val="071AC088"/>
@@ -4633,7 +6025,7 @@
       </w:rPr>
     </w:lvl>
   </w:abstractNum>
-  <w:abstractNum w:abstractNumId="4" w15:restartNumberingAfterBreak="0">
+  <w:abstractNum w:abstractNumId="5" w15:restartNumberingAfterBreak="0">
     <w:nsid w:val="42A73CCC"/>
     <w:multiLevelType w:val="multilevel"/>
     <w:tmpl w:val="A95CB8F0"/>
@@ -4723,7 +6115,7 @@
       </w:pPr>
     </w:lvl>
   </w:abstractNum>
-  <w:abstractNum w:abstractNumId="5" w15:restartNumberingAfterBreak="0">
+  <w:abstractNum w:abstractNumId="6" w15:restartNumberingAfterBreak="0">
     <w:nsid w:val="44C61C8C"/>
     <w:multiLevelType w:val="multilevel"/>
     <w:tmpl w:val="CE0C5C0C"/>
@@ -4864,7 +6256,7 @@
       </w:rPr>
     </w:lvl>
   </w:abstractNum>
-  <w:abstractNum w:abstractNumId="6" w15:restartNumberingAfterBreak="0">
+  <w:abstractNum w:abstractNumId="7" w15:restartNumberingAfterBreak="0">
     <w:nsid w:val="6654035E"/>
     <w:multiLevelType w:val="multilevel"/>
     <w:tmpl w:val="B56ED71A"/>
@@ -4969,7 +6361,7 @@
       </w:pPr>
     </w:lvl>
   </w:abstractNum>
-  <w:abstractNum w:abstractNumId="7" w15:restartNumberingAfterBreak="0">
+  <w:abstractNum w:abstractNumId="8" w15:restartNumberingAfterBreak="0">
     <w:nsid w:val="6872235E"/>
     <w:multiLevelType w:val="hybridMultilevel"/>
     <w:tmpl w:val="D768576C"/>
@@ -5081,7 +6473,7 @@
       </w:rPr>
     </w:lvl>
   </w:abstractNum>
-  <w:abstractNum w:abstractNumId="8" w15:restartNumberingAfterBreak="0">
+  <w:abstractNum w:abstractNumId="9" w15:restartNumberingAfterBreak="0">
     <w:nsid w:val="728820FB"/>
     <w:multiLevelType w:val="multilevel"/>
     <w:tmpl w:val="C6567B22"/>
@@ -5223,41 +6615,36 @@
     </w:lvl>
   </w:abstractNum>
   <w:num w:numId="1">
+    <w:abstractNumId w:val="5"/>
+  </w:num>
+  <w:num w:numId="2">
+    <w:abstractNumId w:val="1"/>
+  </w:num>
+  <w:num w:numId="3">
+    <w:abstractNumId w:val="3"/>
+  </w:num>
+  <w:num w:numId="4">
+    <w:abstractNumId w:val="9"/>
+  </w:num>
+  <w:num w:numId="5">
+    <w:abstractNumId w:val="2"/>
+  </w:num>
+  <w:num w:numId="6">
+    <w:abstractNumId w:val="7"/>
+  </w:num>
+  <w:num w:numId="7">
     <w:abstractNumId w:val="4"/>
   </w:num>
-  <w:num w:numId="2">
+  <w:num w:numId="8">
+    <w:abstractNumId w:val="8"/>
+  </w:num>
+  <w:num w:numId="9">
+    <w:abstractNumId w:val="6"/>
+  </w:num>
+  <w:num w:numId="10">
     <w:abstractNumId w:val="0"/>
   </w:num>
-  <w:num w:numId="3">
-    <w:abstractNumId w:val="2"/>
-  </w:num>
-  <w:num w:numId="4">
-    <w:abstractNumId w:val="8"/>
-  </w:num>
-  <w:num w:numId="5">
-    <w:abstractNumId w:val="1"/>
-  </w:num>
-  <w:num w:numId="6">
-    <w:abstractNumId w:val="6"/>
-  </w:num>
-  <w:num w:numId="7">
-    <w:abstractNumId w:val="3"/>
-  </w:num>
-  <w:num w:numId="8">
-    <w:abstractNumId w:val="7"/>
-  </w:num>
-  <w:num w:numId="9">
-    <w:abstractNumId w:val="5"/>
-  </w:num>
 </w:numbering>
-</file>
-
-<file path=word/people.xml><?xml version="1.0" encoding="utf-8"?>
-<w15:people xmlns:wpc="http://schemas.microsoft.com/office/word/2010/wordprocessingCanvas" xmlns:cx="http://schemas.microsoft.com/office/drawing/2014/chartex" xmlns:cx1="http://schemas.microsoft.com/office/drawing/2015/9/8/chartex" xmlns:cx2="http://schemas.microsoft.com/office/drawing/2015/10/21/chartex" xmlns:cx3="http://schemas.microsoft.com/office/drawing/2016/5/9/chartex" xmlns:cx4="http://schemas.microsoft.com/office/drawing/2016/5/10/chartex" xmlns:cx5="http://schemas.microsoft.com/office/drawing/2016/5/11/chartex" xmlns:cx6="http://schemas.microsoft.com/office/drawing/2016/5/12/chartex" xmlns:cx7="http://schemas.microsoft.com/office/drawing/2016/5/13/chartex" xmlns:cx8="http://schemas.microsoft.com/office/drawing/2016/5/14/chartex" xmlns:mc="http://schemas.openxmlformats.org/markup-compatibility/2006" xmlns:aink="http://schemas.microsoft.com/office/drawing/2016/ink" xmlns:am3d="http://schemas.microsoft.com/office/drawing/2017/model3d" xmlns:o="urn:schemas-microsoft-com:office:office" xmlns:r="http://schemas.openxmlformats.org/officeDocument/2006/relationships" xmlns:m="http://schemas.openxmlformats.org/officeDocument/2006/math" xmlns:v="urn:schemas-microsoft-com:vml" xmlns:wp14="http://schemas.microsoft.com/office/word/2010/wordprocessingDrawing" xmlns:wp="http://schemas.openxmlformats.org/drawingml/2006/wordprocessingDrawing" xmlns:w10="urn:schemas-microsoft-com:office:word" xmlns:w="http://schemas.openxmlformats.org/wordprocessingml/2006/main" xmlns:w14="http://schemas.microsoft.com/office/word/2010/wordml" xmlns:w15="http://schemas.microsoft.com/office/word/2012/wordml" xmlns:w16cex="http://schemas.microsoft.com/office/word/2018/wordml/cex" xmlns:w16cid="http://schemas.microsoft.com/office/word/2016/wordml/cid" xmlns:w16="http://schemas.microsoft.com/office/word/2018/wordml" xmlns:w16sdtdh="http://schemas.microsoft.com/office/word/2020/wordml/sdtdatahash" xmlns:w16se="http://schemas.microsoft.com/office/word/2015/wordml/symex" xmlns:wpg="http://schemas.microsoft.com/office/word/2010/wordprocessingGroup" xmlns:wpi="http://schemas.microsoft.com/office/word/2010/wordprocessingInk" xmlns:wne="http://schemas.microsoft.com/office/word/2006/wordml" xmlns:wps="http://schemas.microsoft.com/office/word/2010/wordprocessingShape" mc:Ignorable="w14 w15 w16se w16cid w16 w16cex w16sdtdh wp14">
-  <w15:person w15:author="sorayut glomglome">
-    <w15:presenceInfo w15:providerId="None" w15:userId="sorayut glomglome"/>
-  </w15:person>
-</w15:people>
 </file>
 
 <file path=word/styles.xml><?xml version="1.0" encoding="utf-8"?>
@@ -6311,7 +7698,9 @@
     <w:rsidRoot w:val="0006196B"/>
     <w:rsid w:val="0006196B"/>
     <w:rsid w:val="003C1714"/>
+    <w:rsid w:val="00465FAB"/>
     <w:rsid w:val="00562B3F"/>
+    <w:rsid w:val="006644D3"/>
     <w:rsid w:val="00934BD9"/>
     <w:rsid w:val="00A92F35"/>
     <w:rsid w:val="00C064C9"/>
@@ -7097,15 +8486,6 @@
 </file>
 
 <file path=customXml/item1.xml><?xml version="1.0" encoding="utf-8"?>
-<?mso-contentType ?>
-<FormTemplates xmlns="http://schemas.microsoft.com/sharepoint/v3/contenttype/forms">
-  <Display>DocumentLibraryForm</Display>
-  <Edit>DocumentLibraryForm</Edit>
-  <New>DocumentLibraryForm</New>
-</FormTemplates>
-</file>
-
-<file path=customXml/item2.xml><?xml version="1.0" encoding="utf-8"?>
 <ct:contentTypeSchema xmlns:ct="http://schemas.microsoft.com/office/2006/metadata/contentType" xmlns:ma="http://schemas.microsoft.com/office/2006/metadata/properties/metaAttributes" ct:_="" ma:_="" ma:contentTypeName="Document" ma:contentTypeID="0x0101007267994F6C12934997A7C41CCCE4D640" ma:contentTypeVersion="10" ma:contentTypeDescription="Create a new document." ma:contentTypeScope="" ma:versionID="c4f10ff9a3aba4fb3d82ed749febfa94">
   <xsd:schema xmlns:xsd="http://www.w3.org/2001/XMLSchema" xmlns:xs="http://www.w3.org/2001/XMLSchema" xmlns:p="http://schemas.microsoft.com/office/2006/metadata/properties" xmlns:ns2="68b1a8ec-1e8e-42ad-b7ec-0f1faacbbc5d" xmlns:ns3="7cc98989-72c3-446c-ae77-edbe8b0d3d4f" targetNamespace="http://schemas.microsoft.com/office/2006/metadata/properties" ma:root="true" ma:fieldsID="107c339d6b6e90b5f8442fe6f4ef6f0f" ns2:_="" ns3:_="">
     <xsd:import namespace="68b1a8ec-1e8e-42ad-b7ec-0f1faacbbc5d"/>
@@ -7296,7 +8676,20 @@
 </ct:contentTypeSchema>
 </file>
 
+<file path=customXml/item2.xml><?xml version="1.0" encoding="utf-8"?>
+<?mso-contentType ?>
+<FormTemplates xmlns="http://schemas.microsoft.com/sharepoint/v3/contenttype/forms">
+  <Display>DocumentLibraryForm</Display>
+  <Edit>DocumentLibraryForm</Edit>
+  <New>DocumentLibraryForm</New>
+</FormTemplates>
+</file>
+
 <file path=customXml/item3.xml><?xml version="1.0" encoding="utf-8"?>
+<b:Sources xmlns:b="http://schemas.openxmlformats.org/officeDocument/2006/bibliography" xmlns="http://schemas.openxmlformats.org/officeDocument/2006/bibliography" SelectedStyle="\APASixthEditionOfficeOnline.xsl" StyleName="APA" Version="6"/>
+</file>
+
+<file path=customXml/item4.xml><?xml version="1.0" encoding="utf-8"?>
 <p:properties xmlns:p="http://schemas.microsoft.com/office/2006/metadata/properties" xmlns:xsi="http://www.w3.org/2001/XMLSchema-instance" xmlns:pc="http://schemas.microsoft.com/office/infopath/2007/PartnerControls">
   <documentManagement>
     <TaxCatchAll xmlns="7cc98989-72c3-446c-ae77-edbe8b0d3d4f" xsi:nil="true"/>
@@ -7307,19 +8700,7 @@
 </p:properties>
 </file>
 
-<file path=customXml/item4.xml><?xml version="1.0" encoding="utf-8"?>
-<b:Sources xmlns:b="http://schemas.openxmlformats.org/officeDocument/2006/bibliography" xmlns="http://schemas.openxmlformats.org/officeDocument/2006/bibliography" SelectedStyle="\APASixthEditionOfficeOnline.xsl" StyleName="APA" Version="6"/>
-</file>
-
 <file path=customXml/itemProps1.xml><?xml version="1.0" encoding="utf-8"?>
-<ds:datastoreItem xmlns:ds="http://schemas.openxmlformats.org/officeDocument/2006/customXml" ds:itemID="{EE20C0BC-7DE5-4F7A-8B77-34EDCADDBDDF}">
-  <ds:schemaRefs>
-    <ds:schemaRef ds:uri="http://schemas.microsoft.com/sharepoint/v3/contenttype/forms"/>
-  </ds:schemaRefs>
-</ds:datastoreItem>
-</file>
-
-<file path=customXml/itemProps2.xml><?xml version="1.0" encoding="utf-8"?>
 <ds:datastoreItem xmlns:ds="http://schemas.openxmlformats.org/officeDocument/2006/customXml" ds:itemID="{1A0809AC-E2D2-4BA4-8720-19EA06328C0F}">
   <ds:schemaRefs>
     <ds:schemaRef ds:uri="http://schemas.microsoft.com/office/2006/metadata/contentType"/>
@@ -7338,7 +8719,23 @@
 </ds:datastoreItem>
 </file>
 
+<file path=customXml/itemProps2.xml><?xml version="1.0" encoding="utf-8"?>
+<ds:datastoreItem xmlns:ds="http://schemas.openxmlformats.org/officeDocument/2006/customXml" ds:itemID="{EE20C0BC-7DE5-4F7A-8B77-34EDCADDBDDF}">
+  <ds:schemaRefs>
+    <ds:schemaRef ds:uri="http://schemas.microsoft.com/sharepoint/v3/contenttype/forms"/>
+  </ds:schemaRefs>
+</ds:datastoreItem>
+</file>
+
 <file path=customXml/itemProps3.xml><?xml version="1.0" encoding="utf-8"?>
+<ds:datastoreItem xmlns:ds="http://schemas.openxmlformats.org/officeDocument/2006/customXml" ds:itemID="{F70F2C04-4EC2-4713-A133-9BC7631D2DF0}">
+  <ds:schemaRefs>
+    <ds:schemaRef ds:uri="http://schemas.openxmlformats.org/officeDocument/2006/bibliography"/>
+  </ds:schemaRefs>
+</ds:datastoreItem>
+</file>
+
+<file path=customXml/itemProps4.xml><?xml version="1.0" encoding="utf-8"?>
 <ds:datastoreItem xmlns:ds="http://schemas.openxmlformats.org/officeDocument/2006/customXml" ds:itemID="{CF6C7B6E-D565-4068-8C0D-6DB1020E83D5}">
   <ds:schemaRefs>
     <ds:schemaRef ds:uri="http://schemas.microsoft.com/office/2006/metadata/properties"/>
@@ -7347,12 +8744,4 @@
     <ds:schemaRef ds:uri="68b1a8ec-1e8e-42ad-b7ec-0f1faacbbc5d"/>
   </ds:schemaRefs>
 </ds:datastoreItem>
-</file>
-
-<file path=customXml/itemProps4.xml><?xml version="1.0" encoding="utf-8"?>
-<ds:datastoreItem xmlns:ds="http://schemas.openxmlformats.org/officeDocument/2006/customXml" ds:itemID="{F70F2C04-4EC2-4713-A133-9BC7631D2DF0}">
-  <ds:schemaRefs>
-    <ds:schemaRef ds:uri="http://schemas.openxmlformats.org/officeDocument/2006/bibliography"/>
-  </ds:schemaRefs>
-</ds:datastoreItem>
 </file>
</xml_diff>